<commit_message>
added big o notation and supersonic hull
</commit_message>
<xml_diff>
--- a/performance_tests.docx
+++ b/performance_tests.docx
@@ -4,7 +4,7 @@
   <w:body>
     <w:p>
       <w:pPr>
-        <w:pStyle w:val="Title"/>
+        <w:pStyle w:val="Titel"/>
         <w:rPr>
           <w:lang w:val="en-GB"/>
         </w:rPr>
@@ -19,20 +19,12 @@
         <w:rPr>
           <w:lang w:val="en-GB"/>
         </w:rPr>
-        <w:t xml:space="preserve">rformance </w:t>
-      </w:r>
-      <w:proofErr w:type="spellStart"/>
-      <w:r>
-        <w:rPr>
-          <w:lang w:val="en-GB"/>
-        </w:rPr>
-        <w:t>Evaluierung</w:t>
-      </w:r>
-      <w:proofErr w:type="spellEnd"/>
+        <w:t>rformance Evaluierung</w:t>
+      </w:r>
     </w:p>
     <w:p>
       <w:pPr>
-        <w:pStyle w:val="Heading1"/>
+        <w:pStyle w:val="berschrift1"/>
         <w:rPr>
           <w:lang w:val="en-GB"/>
         </w:rPr>
@@ -46,7 +38,7 @@
     </w:p>
     <w:p>
       <w:pPr>
-        <w:pStyle w:val="Heading2"/>
+        <w:pStyle w:val="berschrift2"/>
         <w:rPr>
           <w:lang w:val="en-GB"/>
         </w:rPr>
@@ -71,44 +63,24 @@
         </w:numPr>
       </w:pPr>
       <w:r>
-        <w:t>Sortierung der Punkte (</w:t>
-      </w:r>
-      <w:proofErr w:type="spellStart"/>
-      <w:r>
-        <w:t>Merge</w:t>
-      </w:r>
-      <w:proofErr w:type="spellEnd"/>
+        <w:t>Sortierung der Punkte (Merge</w:t>
+      </w:r>
       <w:r>
         <w:t xml:space="preserve"> </w:t>
       </w:r>
-      <w:proofErr w:type="spellStart"/>
-      <w:r>
-        <w:t>sort</w:t>
-      </w:r>
-      <w:proofErr w:type="spellEnd"/>
-      <w:r>
-        <w:t>)</w:t>
+      <w:r>
+        <w:t>sort)</w:t>
       </w:r>
     </w:p>
     <w:p>
       <w:r>
-        <w:t xml:space="preserve">Beim </w:t>
-      </w:r>
-      <w:proofErr w:type="spellStart"/>
-      <w:r>
-        <w:t>Merge</w:t>
-      </w:r>
-      <w:proofErr w:type="spellEnd"/>
+        <w:t>Beim Merge</w:t>
+      </w:r>
       <w:r>
         <w:t xml:space="preserve"> </w:t>
       </w:r>
-      <w:proofErr w:type="spellStart"/>
-      <w:r>
-        <w:t>sort</w:t>
-      </w:r>
-      <w:proofErr w:type="spellEnd"/>
-      <w:r>
-        <w:t xml:space="preserve"> wird die Punktmenge rekursiv in kleinere Teillisten zerlegt, bis diese nur noch ein Element enthalten.</w:t>
+      <w:r>
+        <w:t>sort wird die Punktmenge rekursiv in kleinere Teillisten zerlegt, bis diese nur noch ein Element enthalten.</w:t>
       </w:r>
       <w:r>
         <w:br/>
@@ -116,15 +88,7 @@
       </w:r>
       <w:r>
         <w:br/>
-        <w:t>Das anschließende Zusammenführen (</w:t>
-      </w:r>
-      <w:proofErr w:type="spellStart"/>
-      <w:r>
-        <w:t>Merge</w:t>
-      </w:r>
-      <w:proofErr w:type="spellEnd"/>
-      <w:r>
-        <w:t>) der Teillisten erfordert für jede Rekursionsebene O(n) Zeit,</w:t>
+        <w:t>Das anschließende Zusammenführen (Merge) der Teillisten erfordert für jede Rekursionsebene O(n) Zeit,</w:t>
       </w:r>
       <w:r>
         <w:t xml:space="preserve"> </w:t>
@@ -163,6 +127,9 @@
             <m:t>⁡n)</m:t>
           </m:r>
           <m:r>
+            <m:rPr>
+              <m:sty m:val="p"/>
+            </m:rPr>
             <w:br/>
           </m:r>
         </m:oMath>
@@ -174,7 +141,7 @@
     <w:p/>
     <w:p>
       <w:pPr>
-        <w:pStyle w:val="ListParagraph"/>
+        <w:pStyle w:val="Listenabsatz"/>
         <w:numPr>
           <w:ilvl w:val="0"/>
           <w:numId w:val="2"/>
@@ -239,6 +206,9 @@
             <m:t>⁡n)</m:t>
           </m:r>
           <m:r>
+            <m:rPr>
+              <m:sty m:val="p"/>
+            </m:rPr>
             <w:br/>
           </m:r>
         </m:oMath>
@@ -246,7 +216,7 @@
     </w:p>
     <w:p>
       <w:pPr>
-        <w:pStyle w:val="Heading2"/>
+        <w:pStyle w:val="berschrift2"/>
       </w:pPr>
       <w:r>
         <w:t>Quick</w:t>
@@ -254,30 +224,655 @@
       <w:r>
         <w:t xml:space="preserve"> </w:t>
       </w:r>
-      <w:proofErr w:type="spellStart"/>
-      <w:r>
-        <w:t>hull</w:t>
-      </w:r>
-      <w:proofErr w:type="spellEnd"/>
+      <w:r>
+        <w:t xml:space="preserve">hull </w:t>
+      </w:r>
+    </w:p>
+    <w:p>
+      <w:r>
+        <w:t>Analyse</w:t>
+      </w:r>
+    </w:p>
+    <w:p>
+      <w:pPr>
+        <w:pStyle w:val="Listenabsatz"/>
+        <w:numPr>
+          <w:ilvl w:val="0"/>
+          <w:numId w:val="16"/>
+        </w:numPr>
+      </w:pPr>
+      <w:r>
+        <w:t>Bestimmung der Extrempunkte</w:t>
+      </w:r>
+    </w:p>
+    <w:p>
+      <w:pPr>
+        <w:rPr>
+          <w:rFonts w:eastAsiaTheme="minorEastAsia"/>
+        </w:rPr>
+      </w:pPr>
+      <w:r>
+        <w:t xml:space="preserve">Die Suche nach den beiden Extrempunkten (minimale und maximale x-Koordinate) benötigt </w:t>
+      </w:r>
+      <w:r>
+        <w:t xml:space="preserve">  </w:t>
+      </w:r>
+    </w:p>
+    <w:p>
+      <m:oMathPara>
+        <m:oMath>
+          <m:r>
+            <w:rPr>
+              <w:rFonts w:ascii="Cambria Math" w:eastAsiaTheme="minorEastAsia" w:hAnsi="Cambria Math"/>
+            </w:rPr>
+            <m:t>T</m:t>
+          </m:r>
+          <m:d>
+            <m:dPr>
+              <m:ctrlPr>
+                <w:rPr>
+                  <w:rFonts w:ascii="Cambria Math" w:eastAsiaTheme="minorEastAsia" w:hAnsi="Cambria Math"/>
+                  <w:i/>
+                </w:rPr>
+              </m:ctrlPr>
+            </m:dPr>
+            <m:e>
+              <m:r>
+                <w:rPr>
+                  <w:rFonts w:ascii="Cambria Math" w:eastAsiaTheme="minorEastAsia" w:hAnsi="Cambria Math"/>
+                </w:rPr>
+                <m:t>n</m:t>
+              </m:r>
+            </m:e>
+          </m:d>
+          <m:r>
+            <w:rPr>
+              <w:rFonts w:ascii="Cambria Math" w:hAnsi="Cambria Math"/>
+            </w:rPr>
+            <m:t>=</m:t>
+          </m:r>
+          <m:r>
+            <w:rPr>
+              <w:rFonts w:ascii="Cambria Math" w:hAnsi="Cambria Math"/>
+              <w:lang w:val="es-ES_tradnl"/>
+            </w:rPr>
+            <m:t>O</m:t>
+          </m:r>
+          <m:r>
+            <w:rPr>
+              <w:rFonts w:ascii="Cambria Math" w:hAnsi="Cambria Math"/>
+            </w:rPr>
+            <m:t>(</m:t>
+          </m:r>
+          <m:r>
+            <w:rPr>
+              <w:rFonts w:ascii="Cambria Math" w:hAnsi="Cambria Math"/>
+            </w:rPr>
+            <m:t>n)</m:t>
+          </m:r>
+        </m:oMath>
+      </m:oMathPara>
+    </w:p>
+    <w:p>
+      <w:pPr>
+        <w:pStyle w:val="Listenabsatz"/>
+        <w:numPr>
+          <w:ilvl w:val="0"/>
+          <w:numId w:val="16"/>
+        </w:numPr>
+        <w:rPr>
+          <w:lang w:val="es-ES_tradnl"/>
+        </w:rPr>
+      </w:pPr>
       <w:r>
         <w:t xml:space="preserve"> </w:t>
+      </w:r>
+      <w:r>
+        <w:rPr>
+          <w:lang w:val="es-ES_tradnl"/>
+        </w:rPr>
+        <w:t>Rekursive Aufteilung</w:t>
+      </w:r>
+    </w:p>
+    <w:p>
+      <w:r>
+        <w:t>Ähnlich wie beim Quicksort hängt die Laufzeit stark von der Verteilung der Punkte ab.</w:t>
+      </w:r>
+      <w:r>
+        <w:t xml:space="preserve">           </w:t>
+      </w:r>
+      <w:r>
+        <w:t xml:space="preserve">Bei günstiger (gleichmäßiger) Verteilung werden die Teilmengen gleichmäßig </w:t>
+      </w:r>
+      <w:r>
+        <w:t xml:space="preserve">(linear) </w:t>
+      </w:r>
+      <w:r>
+        <w:t>kleiner.</w:t>
       </w:r>
     </w:p>
     <w:p/>
+    <w:p/>
     <w:p>
-      <w:pPr>
-        <w:pStyle w:val="Heading1"/>
-      </w:pPr>
-      <w:r>
-        <w:t xml:space="preserve">Performance </w:t>
-      </w:r>
-      <w:proofErr w:type="spellStart"/>
-      <w:r>
-        <w:t>results</w:t>
-      </w:r>
-      <w:proofErr w:type="spellEnd"/>
+      <w:r>
+        <w:lastRenderedPageBreak/>
+        <w:t>Im besten Fall</w:t>
+      </w:r>
       <w:r>
         <w:t xml:space="preserve"> </w:t>
+      </w:r>
+      <w:r>
+        <w:t xml:space="preserve">halbiert jeder </w:t>
+      </w:r>
+      <w:r>
+        <w:t>rekursive Schritt</w:t>
+      </w:r>
+      <w:r>
+        <w:t xml:space="preserve"> </w:t>
+      </w:r>
+      <w:r>
+        <w:t>die Punktmenge ähnlich wie bei Quicksort</w:t>
+      </w:r>
+      <w:r>
+        <w:t xml:space="preserve"> und es</w:t>
+      </w:r>
+      <w:r>
+        <w:t xml:space="preserve"> erfordert </w:t>
+      </w:r>
+      <m:oMath>
+        <m:r>
+          <w:rPr>
+            <w:rFonts w:ascii="Cambria Math" w:hAnsi="Cambria Math"/>
+            <w:lang w:val="es-ES_tradnl"/>
+          </w:rPr>
+          <m:t>O</m:t>
+        </m:r>
+        <m:r>
+          <w:rPr>
+            <w:rFonts w:ascii="Cambria Math" w:hAnsi="Cambria Math"/>
+          </w:rPr>
+          <m:t>(</m:t>
+        </m:r>
+        <m:r>
+          <w:rPr>
+            <w:rFonts w:ascii="Cambria Math" w:hAnsi="Cambria Math"/>
+            <w:lang w:val="es-ES_tradnl"/>
+          </w:rPr>
+          <m:t>n</m:t>
+        </m:r>
+        <m:r>
+          <w:rPr>
+            <w:rFonts w:ascii="Cambria Math" w:hAnsi="Cambria Math"/>
+          </w:rPr>
+          <m:t>)</m:t>
+        </m:r>
+      </m:oMath>
+      <w:r>
+        <w:t>Vergleiche (zur Bestimmung des Punktes mit maximalem Abstand).</w:t>
+      </w:r>
+    </w:p>
+    <w:p>
+      <w:pPr>
+        <w:ind w:firstLine="708"/>
+        <w:rPr>
+          <w:lang w:val="es-ES_tradnl"/>
+        </w:rPr>
+      </w:pPr>
+      <w:r>
+        <w:rPr>
+          <w:lang w:val="es-ES_tradnl"/>
+        </w:rPr>
+        <w:t xml:space="preserve">Rekursionstiefe: </w:t>
+      </w:r>
+      <m:oMath>
+        <m:r>
+          <w:rPr>
+            <w:rFonts w:ascii="Cambria Math" w:hAnsi="Cambria Math"/>
+            <w:lang w:val="es-ES_tradnl"/>
+          </w:rPr>
+          <m:t>O(</m:t>
+        </m:r>
+        <m:r>
+          <m:rPr>
+            <m:sty m:val="p"/>
+          </m:rPr>
+          <w:rPr>
+            <w:rFonts w:ascii="Cambria Math" w:hAnsi="Cambria Math"/>
+            <w:lang w:val="es-ES_tradnl"/>
+          </w:rPr>
+          <m:t>log</m:t>
+        </m:r>
+        <m:r>
+          <w:rPr>
+            <w:rFonts w:ascii="Cambria Math" w:hAnsi="Cambria Math"/>
+            <w:lang w:val="es-ES_tradnl"/>
+          </w:rPr>
+          <m:t>⁡n)</m:t>
+        </m:r>
+      </m:oMath>
+      <w:r>
+        <w:rPr>
+          <w:lang w:val="es-ES_tradnl"/>
+        </w:rPr>
+        <w:t>.</w:t>
+      </w:r>
+    </w:p>
+    <w:p>
+      <w:pPr>
+        <w:rPr>
+          <w:lang w:val="en-US"/>
+        </w:rPr>
+      </w:pPr>
+      <m:oMathPara>
+        <m:oMath>
+          <m:sSub>
+            <m:sSubPr>
+              <m:ctrlPr>
+                <w:rPr>
+                  <w:rFonts w:ascii="Cambria Math" w:hAnsi="Cambria Math"/>
+                  <w:lang w:val="es-ES_tradnl"/>
+                </w:rPr>
+              </m:ctrlPr>
+            </m:sSubPr>
+            <m:e>
+              <m:r>
+                <w:rPr>
+                  <w:rFonts w:ascii="Cambria Math" w:hAnsi="Cambria Math"/>
+                  <w:lang w:val="es-ES_tradnl"/>
+                </w:rPr>
+                <m:t>T</m:t>
+              </m:r>
+            </m:e>
+            <m:sub>
+              <m:r>
+                <m:rPr>
+                  <m:nor/>
+                </m:rPr>
+                <w:rPr>
+                  <w:lang w:val="en-US"/>
+                </w:rPr>
+                <m:t>best</m:t>
+              </m:r>
+            </m:sub>
+          </m:sSub>
+          <m:r>
+            <w:rPr>
+              <w:rFonts w:ascii="Cambria Math" w:hAnsi="Cambria Math"/>
+              <w:lang w:val="en-US"/>
+            </w:rPr>
+            <m:t>(</m:t>
+          </m:r>
+          <m:r>
+            <w:rPr>
+              <w:rFonts w:ascii="Cambria Math" w:hAnsi="Cambria Math"/>
+              <w:lang w:val="es-ES_tradnl"/>
+            </w:rPr>
+            <m:t>n</m:t>
+          </m:r>
+          <m:r>
+            <w:rPr>
+              <w:rFonts w:ascii="Cambria Math" w:hAnsi="Cambria Math"/>
+              <w:lang w:val="en-US"/>
+            </w:rPr>
+            <m:t>)=</m:t>
+          </m:r>
+          <m:r>
+            <w:rPr>
+              <w:rFonts w:ascii="Cambria Math" w:hAnsi="Cambria Math"/>
+              <w:lang w:val="es-ES_tradnl"/>
+            </w:rPr>
+            <m:t>O</m:t>
+          </m:r>
+          <m:r>
+            <w:rPr>
+              <w:rFonts w:ascii="Cambria Math" w:hAnsi="Cambria Math"/>
+              <w:lang w:val="en-US"/>
+            </w:rPr>
+            <m:t>(</m:t>
+          </m:r>
+          <m:r>
+            <w:rPr>
+              <w:rFonts w:ascii="Cambria Math" w:hAnsi="Cambria Math"/>
+              <w:lang w:val="es-ES_tradnl"/>
+            </w:rPr>
+            <m:t>n</m:t>
+          </m:r>
+          <m:r>
+            <w:rPr>
+              <w:rFonts w:ascii="Cambria Math" w:hAnsi="Cambria Math"/>
+              <w:lang w:val="es-ES_tradnl"/>
+            </w:rPr>
+            <m:t xml:space="preserve"> </m:t>
+          </m:r>
+          <m:r>
+            <m:rPr>
+              <m:sty m:val="p"/>
+            </m:rPr>
+            <w:rPr>
+              <w:rFonts w:ascii="Cambria Math" w:hAnsi="Cambria Math"/>
+              <w:lang w:val="en-US"/>
+            </w:rPr>
+            <m:t>log</m:t>
+          </m:r>
+          <m:r>
+            <w:rPr>
+              <w:rFonts w:ascii="Cambria Math" w:hAnsi="Cambria Math"/>
+              <w:lang w:val="en-US"/>
+            </w:rPr>
+            <m:t>⁡</m:t>
+          </m:r>
+          <m:r>
+            <w:rPr>
+              <w:rFonts w:ascii="Cambria Math" w:hAnsi="Cambria Math"/>
+              <w:lang w:val="es-ES_tradnl"/>
+            </w:rPr>
+            <m:t>n</m:t>
+          </m:r>
+          <m:r>
+            <w:rPr>
+              <w:rFonts w:ascii="Cambria Math" w:hAnsi="Cambria Math"/>
+              <w:lang w:val="en-US"/>
+            </w:rPr>
+            <m:t>)</m:t>
+          </m:r>
+          <m:r>
+            <w:rPr>
+              <w:i/>
+              <w:lang w:val="en-US"/>
+            </w:rPr>
+            <w:br/>
+          </m:r>
+        </m:oMath>
+      </m:oMathPara>
+    </w:p>
+    <w:p>
+      <w:r>
+        <w:t>Wenn alle Punkte auf der konvexen Hülle liegen oder die Rekursion sehr unbalanciert verläuft (ähnlich zu schlechtem Pivot in Quicksort),</w:t>
+      </w:r>
+      <w:r>
+        <w:br/>
+        <w:t>dann wird die Teilmenge nur um einen Punkt reduziert.</w:t>
+      </w:r>
+    </w:p>
+    <w:p>
+      <m:oMathPara>
+        <m:oMath>
+          <m:sSub>
+            <m:sSubPr>
+              <m:ctrlPr>
+                <w:rPr>
+                  <w:rFonts w:ascii="Cambria Math" w:hAnsi="Cambria Math"/>
+                  <w:lang w:val="es-ES_tradnl"/>
+                </w:rPr>
+              </m:ctrlPr>
+            </m:sSubPr>
+            <m:e>
+              <m:r>
+                <w:rPr>
+                  <w:rFonts w:ascii="Cambria Math" w:hAnsi="Cambria Math"/>
+                  <w:lang w:val="es-ES_tradnl"/>
+                </w:rPr>
+                <m:t>T</m:t>
+              </m:r>
+            </m:e>
+            <m:sub>
+              <m:r>
+                <m:rPr>
+                  <m:nor/>
+                </m:rPr>
+                <m:t>worst</m:t>
+              </m:r>
+            </m:sub>
+          </m:sSub>
+          <m:r>
+            <w:rPr>
+              <w:rFonts w:ascii="Cambria Math" w:hAnsi="Cambria Math"/>
+            </w:rPr>
+            <m:t>(</m:t>
+          </m:r>
+          <m:r>
+            <w:rPr>
+              <w:rFonts w:ascii="Cambria Math" w:hAnsi="Cambria Math"/>
+              <w:lang w:val="es-ES_tradnl"/>
+            </w:rPr>
+            <m:t>n</m:t>
+          </m:r>
+          <m:r>
+            <w:rPr>
+              <w:rFonts w:ascii="Cambria Math" w:hAnsi="Cambria Math"/>
+            </w:rPr>
+            <m:t>)=</m:t>
+          </m:r>
+          <m:r>
+            <w:rPr>
+              <w:rFonts w:ascii="Cambria Math" w:hAnsi="Cambria Math"/>
+              <w:lang w:val="es-ES_tradnl"/>
+            </w:rPr>
+            <m:t>O</m:t>
+          </m:r>
+          <m:r>
+            <w:rPr>
+              <w:rFonts w:ascii="Cambria Math" w:hAnsi="Cambria Math"/>
+            </w:rPr>
+            <m:t>(</m:t>
+          </m:r>
+          <m:sSup>
+            <m:sSupPr>
+              <m:ctrlPr>
+                <w:rPr>
+                  <w:rFonts w:ascii="Cambria Math" w:hAnsi="Cambria Math"/>
+                  <w:lang w:val="es-ES_tradnl"/>
+                </w:rPr>
+              </m:ctrlPr>
+            </m:sSupPr>
+            <m:e>
+              <m:r>
+                <w:rPr>
+                  <w:rFonts w:ascii="Cambria Math" w:hAnsi="Cambria Math"/>
+                  <w:lang w:val="es-ES_tradnl"/>
+                </w:rPr>
+                <m:t>n</m:t>
+              </m:r>
+            </m:e>
+            <m:sup>
+              <m:r>
+                <w:rPr>
+                  <w:rFonts w:ascii="Cambria Math" w:hAnsi="Cambria Math"/>
+                </w:rPr>
+                <m:t>2</m:t>
+              </m:r>
+            </m:sup>
+          </m:sSup>
+          <m:r>
+            <w:rPr>
+              <w:rFonts w:ascii="Cambria Math" w:hAnsi="Cambria Math"/>
+            </w:rPr>
+            <m:t>)</m:t>
+          </m:r>
+          <m:r>
+            <w:rPr>
+              <w:i/>
+            </w:rPr>
+            <w:br/>
+          </m:r>
+        </m:oMath>
+      </m:oMathPara>
+    </w:p>
+    <w:p>
+      <w:r>
+        <w:t>Im Allgemeinenen kann man aber von</w:t>
+      </w:r>
+    </w:p>
+    <w:p>
+      <w:pPr>
+        <w:rPr>
+          <w:rFonts w:eastAsiaTheme="minorEastAsia"/>
+          <w:i/>
+          <w:lang w:val="en-US"/>
+        </w:rPr>
+      </w:pPr>
+      <m:oMathPara>
+        <m:oMath>
+          <m:sSub>
+            <m:sSubPr>
+              <m:ctrlPr>
+                <w:rPr>
+                  <w:rFonts w:ascii="Cambria Math" w:hAnsi="Cambria Math"/>
+                  <w:lang w:val="es-ES_tradnl"/>
+                </w:rPr>
+              </m:ctrlPr>
+            </m:sSubPr>
+            <m:e>
+              <m:r>
+                <w:rPr>
+                  <w:rFonts w:ascii="Cambria Math" w:hAnsi="Cambria Math"/>
+                  <w:lang w:val="es-ES_tradnl"/>
+                </w:rPr>
+                <m:t>T</m:t>
+              </m:r>
+            </m:e>
+            <m:sub>
+              <m:r>
+                <m:rPr>
+                  <m:nor/>
+                </m:rPr>
+                <w:rPr>
+                  <w:lang w:val="en-US"/>
+                </w:rPr>
+                <m:t>avg</m:t>
+              </m:r>
+            </m:sub>
+          </m:sSub>
+          <m:r>
+            <w:rPr>
+              <w:rFonts w:ascii="Cambria Math" w:hAnsi="Cambria Math"/>
+              <w:lang w:val="en-US"/>
+            </w:rPr>
+            <m:t>(</m:t>
+          </m:r>
+          <m:r>
+            <w:rPr>
+              <w:rFonts w:ascii="Cambria Math" w:hAnsi="Cambria Math"/>
+              <w:lang w:val="es-ES_tradnl"/>
+            </w:rPr>
+            <m:t>n</m:t>
+          </m:r>
+          <m:r>
+            <w:rPr>
+              <w:rFonts w:ascii="Cambria Math" w:hAnsi="Cambria Math"/>
+              <w:lang w:val="en-US"/>
+            </w:rPr>
+            <m:t>)≈</m:t>
+          </m:r>
+          <m:r>
+            <w:rPr>
+              <w:rFonts w:ascii="Cambria Math" w:hAnsi="Cambria Math"/>
+              <w:lang w:val="es-ES_tradnl"/>
+            </w:rPr>
+            <m:t>O</m:t>
+          </m:r>
+          <m:r>
+            <w:rPr>
+              <w:rFonts w:ascii="Cambria Math" w:hAnsi="Cambria Math"/>
+              <w:lang w:val="en-US"/>
+            </w:rPr>
+            <m:t>(</m:t>
+          </m:r>
+          <m:r>
+            <w:rPr>
+              <w:rFonts w:ascii="Cambria Math" w:hAnsi="Cambria Math"/>
+              <w:lang w:val="es-ES_tradnl"/>
+            </w:rPr>
+            <m:t>n</m:t>
+          </m:r>
+          <m:r>
+            <w:rPr>
+              <w:rFonts w:ascii="Cambria Math" w:hAnsi="Cambria Math"/>
+              <w:lang w:val="en-US"/>
+            </w:rPr>
+            <m:t xml:space="preserve"> </m:t>
+          </m:r>
+          <m:r>
+            <m:rPr>
+              <m:sty m:val="p"/>
+            </m:rPr>
+            <w:rPr>
+              <w:rFonts w:ascii="Cambria Math" w:hAnsi="Cambria Math"/>
+              <w:lang w:val="en-US"/>
+            </w:rPr>
+            <m:t>log</m:t>
+          </m:r>
+          <m:r>
+            <w:rPr>
+              <w:rFonts w:ascii="Cambria Math" w:hAnsi="Cambria Math"/>
+              <w:lang w:val="en-US"/>
+            </w:rPr>
+            <m:t>⁡</m:t>
+          </m:r>
+          <m:r>
+            <w:rPr>
+              <w:rFonts w:ascii="Cambria Math" w:hAnsi="Cambria Math"/>
+              <w:lang w:val="es-ES_tradnl"/>
+            </w:rPr>
+            <m:t>n</m:t>
+          </m:r>
+          <m:r>
+            <w:rPr>
+              <w:rFonts w:ascii="Cambria Math" w:hAnsi="Cambria Math"/>
+              <w:lang w:val="en-US"/>
+            </w:rPr>
+            <m:t>)</m:t>
+          </m:r>
+        </m:oMath>
+      </m:oMathPara>
+    </w:p>
+    <w:p>
+      <w:pPr>
+        <w:rPr>
+          <w:b/>
+          <w:bCs/>
+          <w:iCs/>
+          <w:lang w:val="en-US"/>
+        </w:rPr>
+      </w:pPr>
+      <w:r>
+        <w:rPr>
+          <w:rFonts w:eastAsiaTheme="minorEastAsia"/>
+          <w:iCs/>
+          <w:lang w:val="en-US"/>
+        </w:rPr>
+        <w:t>a</w:t>
+      </w:r>
+      <w:r>
+        <w:rPr>
+          <w:rFonts w:eastAsiaTheme="minorEastAsia"/>
+          <w:iCs/>
+          <w:lang w:val="en-US"/>
+        </w:rPr>
+        <w:t>usgehen</w:t>
+      </w:r>
+      <w:r>
+        <w:rPr>
+          <w:rFonts w:eastAsiaTheme="minorEastAsia"/>
+          <w:iCs/>
+          <w:lang w:val="en-US"/>
+        </w:rPr>
+        <w:t>.</w:t>
+      </w:r>
+      <w:r>
+        <w:rPr>
+          <w:iCs/>
+          <w:lang w:val="en-US"/>
+        </w:rPr>
+        <w:br/>
+      </w:r>
+    </w:p>
+    <w:p>
+      <w:pPr>
+        <w:pStyle w:val="berschrift1"/>
+      </w:pPr>
+      <w:r>
+        <w:t xml:space="preserve">Performance results </w:t>
       </w:r>
     </w:p>
     <w:p>
@@ -295,15 +890,27 @@
           <w:numId w:val="5"/>
         </w:numPr>
       </w:pPr>
-      <w:proofErr w:type="spellStart"/>
       <w:r>
         <w:rPr>
           <w:b/>
           <w:bCs/>
         </w:rPr>
-        <w:t>QuickHull</w:t>
-      </w:r>
-      <w:proofErr w:type="spellEnd"/>
+        <w:t>Quick</w:t>
+      </w:r>
+      <w:r>
+        <w:rPr>
+          <w:b/>
+          <w:bCs/>
+        </w:rPr>
+        <w:t xml:space="preserve"> h</w:t>
+      </w:r>
+      <w:r>
+        <w:rPr>
+          <w:b/>
+          <w:bCs/>
+        </w:rPr>
+        <w:t>ull</w:t>
+      </w:r>
     </w:p>
     <w:p>
       <w:pPr>
@@ -329,7 +936,6 @@
         <w:t xml:space="preserve">Für jede Konfiguration wurde die durchschnittliche Laufzeit (in Sekunden und Millisekunden) </w:t>
       </w:r>
       <w:r>
-        <w:lastRenderedPageBreak/>
         <w:t xml:space="preserve">Größe </w:t>
       </w:r>
       <w:r>
@@ -506,11 +1112,9 @@
             <w:hideMark/>
           </w:tcPr>
           <w:p>
-            <w:proofErr w:type="spellStart"/>
             <w:r>
               <w:t>QuickHull</w:t>
             </w:r>
-            <w:proofErr w:type="spellEnd"/>
           </w:p>
         </w:tc>
         <w:tc>
@@ -646,11 +1250,9 @@
             <w:hideMark/>
           </w:tcPr>
           <w:p>
-            <w:proofErr w:type="spellStart"/>
             <w:r>
               <w:t>QuickHull</w:t>
             </w:r>
-            <w:proofErr w:type="spellEnd"/>
           </w:p>
         </w:tc>
         <w:tc>
@@ -782,11 +1384,9 @@
             <w:hideMark/>
           </w:tcPr>
           <w:p>
-            <w:proofErr w:type="spellStart"/>
             <w:r>
               <w:t>QuickHull</w:t>
             </w:r>
-            <w:proofErr w:type="spellEnd"/>
           </w:p>
         </w:tc>
         <w:tc>
@@ -918,11 +1518,10 @@
             <w:hideMark/>
           </w:tcPr>
           <w:p>
-            <w:proofErr w:type="spellStart"/>
             <w:r>
+              <w:lastRenderedPageBreak/>
               <w:t>QuickHull</w:t>
             </w:r>
-            <w:proofErr w:type="spellEnd"/>
           </w:p>
         </w:tc>
         <w:tc>
@@ -1054,11 +1653,9 @@
             <w:hideMark/>
           </w:tcPr>
           <w:p>
-            <w:proofErr w:type="spellStart"/>
             <w:r>
               <w:t>QuickHull</w:t>
             </w:r>
-            <w:proofErr w:type="spellEnd"/>
           </w:p>
         </w:tc>
         <w:tc>
@@ -1224,18 +1821,10 @@
         <w:t>Quick</w:t>
       </w:r>
       <w:r>
-        <w:t xml:space="preserve"> </w:t>
-      </w:r>
-      <w:proofErr w:type="spellStart"/>
-      <w:r>
-        <w:t>h</w:t>
-      </w:r>
-      <w:r>
-        <w:t>ull</w:t>
-      </w:r>
-      <w:proofErr w:type="spellEnd"/>
-      <w:r>
-        <w:t xml:space="preserve"> zeigt in allen Tests deutlich bessere Laufzeiten – zwischen dem 3- bis 6-fachen Geschwindigkeitsvorteil gegenüber Andrews.</w:t>
+        <w:t xml:space="preserve"> h</w:t>
+      </w:r>
+      <w:r>
+        <w:t>ull zeigt in allen Tests deutlich bessere Laufzeiten – zwischen dem 3- bis 6-fachen Geschwindigkeitsvorteil gegenüber Andrews.</w:t>
       </w:r>
     </w:p>
     <w:p>
@@ -1260,18 +1849,10 @@
         <w:t>Quick</w:t>
       </w:r>
       <w:r>
-        <w:t xml:space="preserve"> </w:t>
-      </w:r>
-      <w:proofErr w:type="spellStart"/>
-      <w:r>
-        <w:t>h</w:t>
-      </w:r>
-      <w:r>
-        <w:t>ull</w:t>
-      </w:r>
-      <w:proofErr w:type="spellEnd"/>
-      <w:r>
-        <w:t xml:space="preserve"> behält akzeptable Laufzeiten bei (z. B. 124 s bei 50 Mio. Punkten),</w:t>
+        <w:t xml:space="preserve"> h</w:t>
+      </w:r>
+      <w:r>
+        <w:t>ull behält akzeptable Laufzeiten bei (z. B. 124 s bei 50 Mio. Punkten),</w:t>
       </w:r>
     </w:p>
     <w:p>
@@ -1348,7 +1929,7 @@
 <w:ftr xmlns:wpc="http://schemas.microsoft.com/office/word/2010/wordprocessingCanvas" xmlns:cx="http://schemas.microsoft.com/office/drawing/2014/chartex" xmlns:cx1="http://schemas.microsoft.com/office/drawing/2015/9/8/chartex" xmlns:cx2="http://schemas.microsoft.com/office/drawing/2015/10/21/chartex" xmlns:cx3="http://schemas.microsoft.com/office/drawing/2016/5/9/chartex" xmlns:cx4="http://schemas.microsoft.com/office/drawing/2016/5/10/chartex" xmlns:cx5="http://schemas.microsoft.com/office/drawing/2016/5/11/chartex" xmlns:cx6="http://schemas.microsoft.com/office/drawing/2016/5/12/chartex" xmlns:cx7="http://schemas.microsoft.com/office/drawing/2016/5/13/chartex" xmlns:cx8="http://schemas.microsoft.com/office/drawing/2016/5/14/chartex" xmlns:mc="http://schemas.openxmlformats.org/markup-compatibility/2006" xmlns:aink="http://schemas.microsoft.com/office/drawing/2016/ink" xmlns:am3d="http://schemas.microsoft.com/office/drawing/2017/model3d" xmlns:o="urn:schemas-microsoft-com:office:office" xmlns:oel="http://schemas.microsoft.com/office/2019/extlst" xmlns:r="http://schemas.openxmlformats.org/officeDocument/2006/relationships" xmlns:m="http://schemas.openxmlformats.org/officeDocument/2006/math" xmlns:v="urn:schemas-microsoft-com:vml" xmlns:wp14="http://schemas.microsoft.com/office/word/2010/wordprocessingDrawing" xmlns:wp="http://schemas.openxmlformats.org/drawingml/2006/wordprocessingDrawing" xmlns:w10="urn:schemas-microsoft-com:office:word" xmlns:w="http://schemas.openxmlformats.org/wordprocessingml/2006/main" xmlns:w14="http://schemas.microsoft.com/office/word/2010/wordml" xmlns:w15="http://schemas.microsoft.com/office/word/2012/wordml" xmlns:w16cex="http://schemas.microsoft.com/office/word/2018/wordml/cex" xmlns:w16cid="http://schemas.microsoft.com/office/word/2016/wordml/cid" xmlns:w16="http://schemas.microsoft.com/office/word/2018/wordml" xmlns:w16du="http://schemas.microsoft.com/office/word/2023/wordml/word16du" xmlns:w16sdtdh="http://schemas.microsoft.com/office/word/2020/wordml/sdtdatahash" xmlns:w16sdtfl="http://schemas.microsoft.com/office/word/2024/wordml/sdtformatlock" xmlns:w16se="http://schemas.microsoft.com/office/word/2015/wordml/symex" xmlns:wpg="http://schemas.microsoft.com/office/word/2010/wordprocessingGroup" xmlns:wpi="http://schemas.microsoft.com/office/word/2010/wordprocessingInk" xmlns:wne="http://schemas.microsoft.com/office/word/2006/wordml" xmlns:wps="http://schemas.microsoft.com/office/word/2010/wordprocessingShape" mc:Ignorable="w14 w15 w16se w16cid w16 w16cex w16sdtdh w16sdtfl w16du wp14">
   <w:p>
     <w:pPr>
-      <w:pStyle w:val="Footer"/>
+      <w:pStyle w:val="Fuzeile"/>
     </w:pPr>
     <w:sdt>
       <w:sdtPr>
@@ -1403,7 +1984,7 @@
   </w:p>
   <w:p>
     <w:pPr>
-      <w:pStyle w:val="Footer"/>
+      <w:pStyle w:val="Fuzeile"/>
     </w:pPr>
   </w:p>
 </w:ftr>
@@ -1438,38 +2019,16 @@
 <w:hdr xmlns:wpc="http://schemas.microsoft.com/office/word/2010/wordprocessingCanvas" xmlns:cx="http://schemas.microsoft.com/office/drawing/2014/chartex" xmlns:cx1="http://schemas.microsoft.com/office/drawing/2015/9/8/chartex" xmlns:cx2="http://schemas.microsoft.com/office/drawing/2015/10/21/chartex" xmlns:cx3="http://schemas.microsoft.com/office/drawing/2016/5/9/chartex" xmlns:cx4="http://schemas.microsoft.com/office/drawing/2016/5/10/chartex" xmlns:cx5="http://schemas.microsoft.com/office/drawing/2016/5/11/chartex" xmlns:cx6="http://schemas.microsoft.com/office/drawing/2016/5/12/chartex" xmlns:cx7="http://schemas.microsoft.com/office/drawing/2016/5/13/chartex" xmlns:cx8="http://schemas.microsoft.com/office/drawing/2016/5/14/chartex" xmlns:mc="http://schemas.openxmlformats.org/markup-compatibility/2006" xmlns:aink="http://schemas.microsoft.com/office/drawing/2016/ink" xmlns:am3d="http://schemas.microsoft.com/office/drawing/2017/model3d" xmlns:o="urn:schemas-microsoft-com:office:office" xmlns:oel="http://schemas.microsoft.com/office/2019/extlst" xmlns:r="http://schemas.openxmlformats.org/officeDocument/2006/relationships" xmlns:m="http://schemas.openxmlformats.org/officeDocument/2006/math" xmlns:v="urn:schemas-microsoft-com:vml" xmlns:wp14="http://schemas.microsoft.com/office/word/2010/wordprocessingDrawing" xmlns:wp="http://schemas.openxmlformats.org/drawingml/2006/wordprocessingDrawing" xmlns:w10="urn:schemas-microsoft-com:office:word" xmlns:w="http://schemas.openxmlformats.org/wordprocessingml/2006/main" xmlns:w14="http://schemas.microsoft.com/office/word/2010/wordml" xmlns:w15="http://schemas.microsoft.com/office/word/2012/wordml" xmlns:w16cex="http://schemas.microsoft.com/office/word/2018/wordml/cex" xmlns:w16cid="http://schemas.microsoft.com/office/word/2016/wordml/cid" xmlns:w16="http://schemas.microsoft.com/office/word/2018/wordml" xmlns:w16du="http://schemas.microsoft.com/office/word/2023/wordml/word16du" xmlns:w16sdtdh="http://schemas.microsoft.com/office/word/2020/wordml/sdtdatahash" xmlns:w16sdtfl="http://schemas.microsoft.com/office/word/2024/wordml/sdtformatlock" xmlns:w16se="http://schemas.microsoft.com/office/word/2015/wordml/symex" xmlns:wpg="http://schemas.microsoft.com/office/word/2010/wordprocessingGroup" xmlns:wpi="http://schemas.microsoft.com/office/word/2010/wordprocessingInk" xmlns:wne="http://schemas.microsoft.com/office/word/2006/wordml" xmlns:wps="http://schemas.microsoft.com/office/word/2010/wordprocessingShape" mc:Ignorable="w14 w15 w16se w16cid w16 w16cex w16sdtdh w16sdtfl w16du wp14">
   <w:p>
     <w:pPr>
-      <w:pStyle w:val="Header"/>
+      <w:pStyle w:val="Kopfzeile"/>
       <w:rPr>
         <w:lang w:val="de-DE"/>
       </w:rPr>
     </w:pPr>
-    <w:proofErr w:type="spellStart"/>
     <w:r>
       <w:rPr>
         <w:lang w:val="de-DE"/>
       </w:rPr>
-      <w:t>Advanced</w:t>
-    </w:r>
-    <w:proofErr w:type="spellEnd"/>
-    <w:r>
-      <w:rPr>
-        <w:lang w:val="de-DE"/>
-      </w:rPr>
-      <w:t xml:space="preserve"> </w:t>
-    </w:r>
-    <w:proofErr w:type="spellStart"/>
-    <w:r>
-      <w:rPr>
-        <w:lang w:val="de-DE"/>
-      </w:rPr>
-      <w:t>Programming</w:t>
-    </w:r>
-    <w:proofErr w:type="spellEnd"/>
-    <w:r>
-      <w:rPr>
-        <w:lang w:val="de-DE"/>
-      </w:rPr>
-      <w:t xml:space="preserve"> </w:t>
+      <w:t xml:space="preserve">Advanced Programming </w:t>
     </w:r>
     <w:r>
       <w:rPr>
@@ -1490,6 +2049,155 @@
 <file path=word/numbering.xml><?xml version="1.0" encoding="utf-8"?>
 <w:numbering xmlns:wpc="http://schemas.microsoft.com/office/word/2010/wordprocessingCanvas" xmlns:cx="http://schemas.microsoft.com/office/drawing/2014/chartex" xmlns:cx1="http://schemas.microsoft.com/office/drawing/2015/9/8/chartex" xmlns:cx2="http://schemas.microsoft.com/office/drawing/2015/10/21/chartex" xmlns:cx3="http://schemas.microsoft.com/office/drawing/2016/5/9/chartex" xmlns:cx4="http://schemas.microsoft.com/office/drawing/2016/5/10/chartex" xmlns:cx5="http://schemas.microsoft.com/office/drawing/2016/5/11/chartex" xmlns:cx6="http://schemas.microsoft.com/office/drawing/2016/5/12/chartex" xmlns:cx7="http://schemas.microsoft.com/office/drawing/2016/5/13/chartex" xmlns:cx8="http://schemas.microsoft.com/office/drawing/2016/5/14/chartex" xmlns:mc="http://schemas.openxmlformats.org/markup-compatibility/2006" xmlns:aink="http://schemas.microsoft.com/office/drawing/2016/ink" xmlns:am3d="http://schemas.microsoft.com/office/drawing/2017/model3d" xmlns:o="urn:schemas-microsoft-com:office:office" xmlns:oel="http://schemas.microsoft.com/office/2019/extlst" xmlns:r="http://schemas.openxmlformats.org/officeDocument/2006/relationships" xmlns:m="http://schemas.openxmlformats.org/officeDocument/2006/math" xmlns:v="urn:schemas-microsoft-com:vml" xmlns:wp14="http://schemas.microsoft.com/office/word/2010/wordprocessingDrawing" xmlns:wp="http://schemas.openxmlformats.org/drawingml/2006/wordprocessingDrawing" xmlns:w10="urn:schemas-microsoft-com:office:word" xmlns:w="http://schemas.openxmlformats.org/wordprocessingml/2006/main" xmlns:w14="http://schemas.microsoft.com/office/word/2010/wordml" xmlns:w15="http://schemas.microsoft.com/office/word/2012/wordml" xmlns:w16cex="http://schemas.microsoft.com/office/word/2018/wordml/cex" xmlns:w16cid="http://schemas.microsoft.com/office/word/2016/wordml/cid" xmlns:w16="http://schemas.microsoft.com/office/word/2018/wordml" xmlns:w16du="http://schemas.microsoft.com/office/word/2023/wordml/word16du" xmlns:w16sdtdh="http://schemas.microsoft.com/office/word/2020/wordml/sdtdatahash" xmlns:w16sdtfl="http://schemas.microsoft.com/office/word/2024/wordml/sdtformatlock" xmlns:w16se="http://schemas.microsoft.com/office/word/2015/wordml/symex" xmlns:wpg="http://schemas.microsoft.com/office/word/2010/wordprocessingGroup" xmlns:wpi="http://schemas.microsoft.com/office/word/2010/wordprocessingInk" xmlns:wne="http://schemas.microsoft.com/office/word/2006/wordml" xmlns:wps="http://schemas.microsoft.com/office/word/2010/wordprocessingShape" mc:Ignorable="w14 w15 w16se w16cid w16 w16cex w16sdtdh w16sdtfl w16du wp14">
   <w:abstractNum w:abstractNumId="0" w15:restartNumberingAfterBreak="0">
+    <w:nsid w:val="044D2111"/>
+    <w:multiLevelType w:val="multilevel"/>
+    <w:tmpl w:val="A6C69CB4"/>
+    <w:lvl w:ilvl="0">
+      <w:start w:val="1"/>
+      <w:numFmt w:val="bullet"/>
+      <w:lvlText w:val=""/>
+      <w:lvlJc w:val="left"/>
+      <w:pPr>
+        <w:tabs>
+          <w:tab w:val="num" w:pos="720"/>
+        </w:tabs>
+        <w:ind w:left="720" w:hanging="360"/>
+      </w:pPr>
+      <w:rPr>
+        <w:rFonts w:ascii="Symbol" w:hAnsi="Symbol" w:hint="default"/>
+        <w:sz w:val="20"/>
+      </w:rPr>
+    </w:lvl>
+    <w:lvl w:ilvl="1" w:tentative="1">
+      <w:start w:val="1"/>
+      <w:numFmt w:val="bullet"/>
+      <w:lvlText w:val="o"/>
+      <w:lvlJc w:val="left"/>
+      <w:pPr>
+        <w:tabs>
+          <w:tab w:val="num" w:pos="1440"/>
+        </w:tabs>
+        <w:ind w:left="1440" w:hanging="360"/>
+      </w:pPr>
+      <w:rPr>
+        <w:rFonts w:ascii="Courier New" w:hAnsi="Courier New" w:hint="default"/>
+        <w:sz w:val="20"/>
+      </w:rPr>
+    </w:lvl>
+    <w:lvl w:ilvl="2" w:tentative="1">
+      <w:start w:val="1"/>
+      <w:numFmt w:val="bullet"/>
+      <w:lvlText w:val=""/>
+      <w:lvlJc w:val="left"/>
+      <w:pPr>
+        <w:tabs>
+          <w:tab w:val="num" w:pos="2160"/>
+        </w:tabs>
+        <w:ind w:left="2160" w:hanging="360"/>
+      </w:pPr>
+      <w:rPr>
+        <w:rFonts w:ascii="Wingdings" w:hAnsi="Wingdings" w:hint="default"/>
+        <w:sz w:val="20"/>
+      </w:rPr>
+    </w:lvl>
+    <w:lvl w:ilvl="3" w:tentative="1">
+      <w:start w:val="1"/>
+      <w:numFmt w:val="bullet"/>
+      <w:lvlText w:val=""/>
+      <w:lvlJc w:val="left"/>
+      <w:pPr>
+        <w:tabs>
+          <w:tab w:val="num" w:pos="2880"/>
+        </w:tabs>
+        <w:ind w:left="2880" w:hanging="360"/>
+      </w:pPr>
+      <w:rPr>
+        <w:rFonts w:ascii="Wingdings" w:hAnsi="Wingdings" w:hint="default"/>
+        <w:sz w:val="20"/>
+      </w:rPr>
+    </w:lvl>
+    <w:lvl w:ilvl="4" w:tentative="1">
+      <w:start w:val="1"/>
+      <w:numFmt w:val="bullet"/>
+      <w:lvlText w:val=""/>
+      <w:lvlJc w:val="left"/>
+      <w:pPr>
+        <w:tabs>
+          <w:tab w:val="num" w:pos="3600"/>
+        </w:tabs>
+        <w:ind w:left="3600" w:hanging="360"/>
+      </w:pPr>
+      <w:rPr>
+        <w:rFonts w:ascii="Wingdings" w:hAnsi="Wingdings" w:hint="default"/>
+        <w:sz w:val="20"/>
+      </w:rPr>
+    </w:lvl>
+    <w:lvl w:ilvl="5" w:tentative="1">
+      <w:start w:val="1"/>
+      <w:numFmt w:val="bullet"/>
+      <w:lvlText w:val=""/>
+      <w:lvlJc w:val="left"/>
+      <w:pPr>
+        <w:tabs>
+          <w:tab w:val="num" w:pos="4320"/>
+        </w:tabs>
+        <w:ind w:left="4320" w:hanging="360"/>
+      </w:pPr>
+      <w:rPr>
+        <w:rFonts w:ascii="Wingdings" w:hAnsi="Wingdings" w:hint="default"/>
+        <w:sz w:val="20"/>
+      </w:rPr>
+    </w:lvl>
+    <w:lvl w:ilvl="6" w:tentative="1">
+      <w:start w:val="1"/>
+      <w:numFmt w:val="bullet"/>
+      <w:lvlText w:val=""/>
+      <w:lvlJc w:val="left"/>
+      <w:pPr>
+        <w:tabs>
+          <w:tab w:val="num" w:pos="5040"/>
+        </w:tabs>
+        <w:ind w:left="5040" w:hanging="360"/>
+      </w:pPr>
+      <w:rPr>
+        <w:rFonts w:ascii="Wingdings" w:hAnsi="Wingdings" w:hint="default"/>
+        <w:sz w:val="20"/>
+      </w:rPr>
+    </w:lvl>
+    <w:lvl w:ilvl="7" w:tentative="1">
+      <w:start w:val="1"/>
+      <w:numFmt w:val="bullet"/>
+      <w:lvlText w:val=""/>
+      <w:lvlJc w:val="left"/>
+      <w:pPr>
+        <w:tabs>
+          <w:tab w:val="num" w:pos="5760"/>
+        </w:tabs>
+        <w:ind w:left="5760" w:hanging="360"/>
+      </w:pPr>
+      <w:rPr>
+        <w:rFonts w:ascii="Wingdings" w:hAnsi="Wingdings" w:hint="default"/>
+        <w:sz w:val="20"/>
+      </w:rPr>
+    </w:lvl>
+    <w:lvl w:ilvl="8" w:tentative="1">
+      <w:start w:val="1"/>
+      <w:numFmt w:val="bullet"/>
+      <w:lvlText w:val=""/>
+      <w:lvlJc w:val="left"/>
+      <w:pPr>
+        <w:tabs>
+          <w:tab w:val="num" w:pos="6480"/>
+        </w:tabs>
+        <w:ind w:left="6480" w:hanging="360"/>
+      </w:pPr>
+      <w:rPr>
+        <w:rFonts w:ascii="Wingdings" w:hAnsi="Wingdings" w:hint="default"/>
+        <w:sz w:val="20"/>
+      </w:rPr>
+    </w:lvl>
+  </w:abstractNum>
+  <w:abstractNum w:abstractNumId="1" w15:restartNumberingAfterBreak="0">
     <w:nsid w:val="0E8063F4"/>
     <w:multiLevelType w:val="multilevel"/>
     <w:tmpl w:val="C0EA4194"/>
@@ -1638,7 +2346,156 @@
       </w:rPr>
     </w:lvl>
   </w:abstractNum>
-  <w:abstractNum w:abstractNumId="1" w15:restartNumberingAfterBreak="0">
+  <w:abstractNum w:abstractNumId="2" w15:restartNumberingAfterBreak="0">
+    <w:nsid w:val="0FBC5006"/>
+    <w:multiLevelType w:val="multilevel"/>
+    <w:tmpl w:val="5A34D8BA"/>
+    <w:lvl w:ilvl="0">
+      <w:start w:val="1"/>
+      <w:numFmt w:val="bullet"/>
+      <w:lvlText w:val=""/>
+      <w:lvlJc w:val="left"/>
+      <w:pPr>
+        <w:tabs>
+          <w:tab w:val="num" w:pos="720"/>
+        </w:tabs>
+        <w:ind w:left="720" w:hanging="360"/>
+      </w:pPr>
+      <w:rPr>
+        <w:rFonts w:ascii="Symbol" w:hAnsi="Symbol" w:hint="default"/>
+        <w:sz w:val="20"/>
+      </w:rPr>
+    </w:lvl>
+    <w:lvl w:ilvl="1" w:tentative="1">
+      <w:start w:val="1"/>
+      <w:numFmt w:val="bullet"/>
+      <w:lvlText w:val="o"/>
+      <w:lvlJc w:val="left"/>
+      <w:pPr>
+        <w:tabs>
+          <w:tab w:val="num" w:pos="1440"/>
+        </w:tabs>
+        <w:ind w:left="1440" w:hanging="360"/>
+      </w:pPr>
+      <w:rPr>
+        <w:rFonts w:ascii="Courier New" w:hAnsi="Courier New" w:hint="default"/>
+        <w:sz w:val="20"/>
+      </w:rPr>
+    </w:lvl>
+    <w:lvl w:ilvl="2" w:tentative="1">
+      <w:start w:val="1"/>
+      <w:numFmt w:val="bullet"/>
+      <w:lvlText w:val=""/>
+      <w:lvlJc w:val="left"/>
+      <w:pPr>
+        <w:tabs>
+          <w:tab w:val="num" w:pos="2160"/>
+        </w:tabs>
+        <w:ind w:left="2160" w:hanging="360"/>
+      </w:pPr>
+      <w:rPr>
+        <w:rFonts w:ascii="Wingdings" w:hAnsi="Wingdings" w:hint="default"/>
+        <w:sz w:val="20"/>
+      </w:rPr>
+    </w:lvl>
+    <w:lvl w:ilvl="3" w:tentative="1">
+      <w:start w:val="1"/>
+      <w:numFmt w:val="bullet"/>
+      <w:lvlText w:val=""/>
+      <w:lvlJc w:val="left"/>
+      <w:pPr>
+        <w:tabs>
+          <w:tab w:val="num" w:pos="2880"/>
+        </w:tabs>
+        <w:ind w:left="2880" w:hanging="360"/>
+      </w:pPr>
+      <w:rPr>
+        <w:rFonts w:ascii="Wingdings" w:hAnsi="Wingdings" w:hint="default"/>
+        <w:sz w:val="20"/>
+      </w:rPr>
+    </w:lvl>
+    <w:lvl w:ilvl="4" w:tentative="1">
+      <w:start w:val="1"/>
+      <w:numFmt w:val="bullet"/>
+      <w:lvlText w:val=""/>
+      <w:lvlJc w:val="left"/>
+      <w:pPr>
+        <w:tabs>
+          <w:tab w:val="num" w:pos="3600"/>
+        </w:tabs>
+        <w:ind w:left="3600" w:hanging="360"/>
+      </w:pPr>
+      <w:rPr>
+        <w:rFonts w:ascii="Wingdings" w:hAnsi="Wingdings" w:hint="default"/>
+        <w:sz w:val="20"/>
+      </w:rPr>
+    </w:lvl>
+    <w:lvl w:ilvl="5" w:tentative="1">
+      <w:start w:val="1"/>
+      <w:numFmt w:val="bullet"/>
+      <w:lvlText w:val=""/>
+      <w:lvlJc w:val="left"/>
+      <w:pPr>
+        <w:tabs>
+          <w:tab w:val="num" w:pos="4320"/>
+        </w:tabs>
+        <w:ind w:left="4320" w:hanging="360"/>
+      </w:pPr>
+      <w:rPr>
+        <w:rFonts w:ascii="Wingdings" w:hAnsi="Wingdings" w:hint="default"/>
+        <w:sz w:val="20"/>
+      </w:rPr>
+    </w:lvl>
+    <w:lvl w:ilvl="6" w:tentative="1">
+      <w:start w:val="1"/>
+      <w:numFmt w:val="bullet"/>
+      <w:lvlText w:val=""/>
+      <w:lvlJc w:val="left"/>
+      <w:pPr>
+        <w:tabs>
+          <w:tab w:val="num" w:pos="5040"/>
+        </w:tabs>
+        <w:ind w:left="5040" w:hanging="360"/>
+      </w:pPr>
+      <w:rPr>
+        <w:rFonts w:ascii="Wingdings" w:hAnsi="Wingdings" w:hint="default"/>
+        <w:sz w:val="20"/>
+      </w:rPr>
+    </w:lvl>
+    <w:lvl w:ilvl="7" w:tentative="1">
+      <w:start w:val="1"/>
+      <w:numFmt w:val="bullet"/>
+      <w:lvlText w:val=""/>
+      <w:lvlJc w:val="left"/>
+      <w:pPr>
+        <w:tabs>
+          <w:tab w:val="num" w:pos="5760"/>
+        </w:tabs>
+        <w:ind w:left="5760" w:hanging="360"/>
+      </w:pPr>
+      <w:rPr>
+        <w:rFonts w:ascii="Wingdings" w:hAnsi="Wingdings" w:hint="default"/>
+        <w:sz w:val="20"/>
+      </w:rPr>
+    </w:lvl>
+    <w:lvl w:ilvl="8" w:tentative="1">
+      <w:start w:val="1"/>
+      <w:numFmt w:val="bullet"/>
+      <w:lvlText w:val=""/>
+      <w:lvlJc w:val="left"/>
+      <w:pPr>
+        <w:tabs>
+          <w:tab w:val="num" w:pos="6480"/>
+        </w:tabs>
+        <w:ind w:left="6480" w:hanging="360"/>
+      </w:pPr>
+      <w:rPr>
+        <w:rFonts w:ascii="Wingdings" w:hAnsi="Wingdings" w:hint="default"/>
+        <w:sz w:val="20"/>
+      </w:rPr>
+    </w:lvl>
+  </w:abstractNum>
+  <w:abstractNum w:abstractNumId="3" w15:restartNumberingAfterBreak="0">
     <w:nsid w:val="13BA7E18"/>
     <w:multiLevelType w:val="hybridMultilevel"/>
     <w:tmpl w:val="0472E680"/>
@@ -1727,7 +2584,179 @@
       </w:pPr>
     </w:lvl>
   </w:abstractNum>
-  <w:abstractNum w:abstractNumId="2" w15:restartNumberingAfterBreak="0">
+  <w:abstractNum w:abstractNumId="4" w15:restartNumberingAfterBreak="0">
+    <w:nsid w:val="15A6266D"/>
+    <w:multiLevelType w:val="hybridMultilevel"/>
+    <w:tmpl w:val="494A25EA"/>
+    <w:lvl w:ilvl="0" w:tplc="040A000F">
+      <w:start w:val="1"/>
+      <w:numFmt w:val="decimal"/>
+      <w:lvlText w:val="%1."/>
+      <w:lvlJc w:val="left"/>
+      <w:pPr>
+        <w:ind w:left="720" w:hanging="360"/>
+      </w:pPr>
+    </w:lvl>
+    <w:lvl w:ilvl="1" w:tplc="040A0019" w:tentative="1">
+      <w:start w:val="1"/>
+      <w:numFmt w:val="lowerLetter"/>
+      <w:lvlText w:val="%2."/>
+      <w:lvlJc w:val="left"/>
+      <w:pPr>
+        <w:ind w:left="1440" w:hanging="360"/>
+      </w:pPr>
+    </w:lvl>
+    <w:lvl w:ilvl="2" w:tplc="040A001B" w:tentative="1">
+      <w:start w:val="1"/>
+      <w:numFmt w:val="lowerRoman"/>
+      <w:lvlText w:val="%3."/>
+      <w:lvlJc w:val="right"/>
+      <w:pPr>
+        <w:ind w:left="2160" w:hanging="180"/>
+      </w:pPr>
+    </w:lvl>
+    <w:lvl w:ilvl="3" w:tplc="040A000F" w:tentative="1">
+      <w:start w:val="1"/>
+      <w:numFmt w:val="decimal"/>
+      <w:lvlText w:val="%4."/>
+      <w:lvlJc w:val="left"/>
+      <w:pPr>
+        <w:ind w:left="2880" w:hanging="360"/>
+      </w:pPr>
+    </w:lvl>
+    <w:lvl w:ilvl="4" w:tplc="040A0019" w:tentative="1">
+      <w:start w:val="1"/>
+      <w:numFmt w:val="lowerLetter"/>
+      <w:lvlText w:val="%5."/>
+      <w:lvlJc w:val="left"/>
+      <w:pPr>
+        <w:ind w:left="3600" w:hanging="360"/>
+      </w:pPr>
+    </w:lvl>
+    <w:lvl w:ilvl="5" w:tplc="040A001B" w:tentative="1">
+      <w:start w:val="1"/>
+      <w:numFmt w:val="lowerRoman"/>
+      <w:lvlText w:val="%6."/>
+      <w:lvlJc w:val="right"/>
+      <w:pPr>
+        <w:ind w:left="4320" w:hanging="180"/>
+      </w:pPr>
+    </w:lvl>
+    <w:lvl w:ilvl="6" w:tplc="040A000F" w:tentative="1">
+      <w:start w:val="1"/>
+      <w:numFmt w:val="decimal"/>
+      <w:lvlText w:val="%7."/>
+      <w:lvlJc w:val="left"/>
+      <w:pPr>
+        <w:ind w:left="5040" w:hanging="360"/>
+      </w:pPr>
+    </w:lvl>
+    <w:lvl w:ilvl="7" w:tplc="040A0019" w:tentative="1">
+      <w:start w:val="1"/>
+      <w:numFmt w:val="lowerLetter"/>
+      <w:lvlText w:val="%8."/>
+      <w:lvlJc w:val="left"/>
+      <w:pPr>
+        <w:ind w:left="5760" w:hanging="360"/>
+      </w:pPr>
+    </w:lvl>
+    <w:lvl w:ilvl="8" w:tplc="040A001B" w:tentative="1">
+      <w:start w:val="1"/>
+      <w:numFmt w:val="lowerRoman"/>
+      <w:lvlText w:val="%9."/>
+      <w:lvlJc w:val="right"/>
+      <w:pPr>
+        <w:ind w:left="6480" w:hanging="180"/>
+      </w:pPr>
+    </w:lvl>
+  </w:abstractNum>
+  <w:abstractNum w:abstractNumId="5" w15:restartNumberingAfterBreak="0">
+    <w:nsid w:val="18F47F3F"/>
+    <w:multiLevelType w:val="hybridMultilevel"/>
+    <w:tmpl w:val="D2DCEFB6"/>
+    <w:lvl w:ilvl="0" w:tplc="040A000F">
+      <w:start w:val="1"/>
+      <w:numFmt w:val="decimal"/>
+      <w:lvlText w:val="%1."/>
+      <w:lvlJc w:val="left"/>
+      <w:pPr>
+        <w:ind w:left="1080" w:hanging="360"/>
+      </w:pPr>
+    </w:lvl>
+    <w:lvl w:ilvl="1" w:tplc="040A0019" w:tentative="1">
+      <w:start w:val="1"/>
+      <w:numFmt w:val="lowerLetter"/>
+      <w:lvlText w:val="%2."/>
+      <w:lvlJc w:val="left"/>
+      <w:pPr>
+        <w:ind w:left="1800" w:hanging="360"/>
+      </w:pPr>
+    </w:lvl>
+    <w:lvl w:ilvl="2" w:tplc="040A001B" w:tentative="1">
+      <w:start w:val="1"/>
+      <w:numFmt w:val="lowerRoman"/>
+      <w:lvlText w:val="%3."/>
+      <w:lvlJc w:val="right"/>
+      <w:pPr>
+        <w:ind w:left="2520" w:hanging="180"/>
+      </w:pPr>
+    </w:lvl>
+    <w:lvl w:ilvl="3" w:tplc="040A000F" w:tentative="1">
+      <w:start w:val="1"/>
+      <w:numFmt w:val="decimal"/>
+      <w:lvlText w:val="%4."/>
+      <w:lvlJc w:val="left"/>
+      <w:pPr>
+        <w:ind w:left="3240" w:hanging="360"/>
+      </w:pPr>
+    </w:lvl>
+    <w:lvl w:ilvl="4" w:tplc="040A0019" w:tentative="1">
+      <w:start w:val="1"/>
+      <w:numFmt w:val="lowerLetter"/>
+      <w:lvlText w:val="%5."/>
+      <w:lvlJc w:val="left"/>
+      <w:pPr>
+        <w:ind w:left="3960" w:hanging="360"/>
+      </w:pPr>
+    </w:lvl>
+    <w:lvl w:ilvl="5" w:tplc="040A001B" w:tentative="1">
+      <w:start w:val="1"/>
+      <w:numFmt w:val="lowerRoman"/>
+      <w:lvlText w:val="%6."/>
+      <w:lvlJc w:val="right"/>
+      <w:pPr>
+        <w:ind w:left="4680" w:hanging="180"/>
+      </w:pPr>
+    </w:lvl>
+    <w:lvl w:ilvl="6" w:tplc="040A000F" w:tentative="1">
+      <w:start w:val="1"/>
+      <w:numFmt w:val="decimal"/>
+      <w:lvlText w:val="%7."/>
+      <w:lvlJc w:val="left"/>
+      <w:pPr>
+        <w:ind w:left="5400" w:hanging="360"/>
+      </w:pPr>
+    </w:lvl>
+    <w:lvl w:ilvl="7" w:tplc="040A0019" w:tentative="1">
+      <w:start w:val="1"/>
+      <w:numFmt w:val="lowerLetter"/>
+      <w:lvlText w:val="%8."/>
+      <w:lvlJc w:val="left"/>
+      <w:pPr>
+        <w:ind w:left="6120" w:hanging="360"/>
+      </w:pPr>
+    </w:lvl>
+    <w:lvl w:ilvl="8" w:tplc="040A001B" w:tentative="1">
+      <w:start w:val="1"/>
+      <w:numFmt w:val="lowerRoman"/>
+      <w:lvlText w:val="%9."/>
+      <w:lvlJc w:val="right"/>
+      <w:pPr>
+        <w:ind w:left="6840" w:hanging="180"/>
+      </w:pPr>
+    </w:lvl>
+  </w:abstractNum>
+  <w:abstractNum w:abstractNumId="6" w15:restartNumberingAfterBreak="0">
     <w:nsid w:val="1E9A314F"/>
     <w:multiLevelType w:val="hybridMultilevel"/>
     <w:tmpl w:val="58C63F58"/>
@@ -1816,7 +2845,96 @@
       </w:pPr>
     </w:lvl>
   </w:abstractNum>
-  <w:abstractNum w:abstractNumId="3" w15:restartNumberingAfterBreak="0">
+  <w:abstractNum w:abstractNumId="7" w15:restartNumberingAfterBreak="0">
+    <w:nsid w:val="3F2C345A"/>
+    <w:multiLevelType w:val="hybridMultilevel"/>
+    <w:tmpl w:val="5E928CBC"/>
+    <w:lvl w:ilvl="0" w:tplc="040A0017">
+      <w:start w:val="1"/>
+      <w:numFmt w:val="lowerLetter"/>
+      <w:lvlText w:val="%1)"/>
+      <w:lvlJc w:val="left"/>
+      <w:pPr>
+        <w:ind w:left="720" w:hanging="360"/>
+      </w:pPr>
+      <w:rPr>
+        <w:rFonts w:hint="default"/>
+      </w:rPr>
+    </w:lvl>
+    <w:lvl w:ilvl="1" w:tplc="040A0019" w:tentative="1">
+      <w:start w:val="1"/>
+      <w:numFmt w:val="lowerLetter"/>
+      <w:lvlText w:val="%2."/>
+      <w:lvlJc w:val="left"/>
+      <w:pPr>
+        <w:ind w:left="1440" w:hanging="360"/>
+      </w:pPr>
+    </w:lvl>
+    <w:lvl w:ilvl="2" w:tplc="040A001B" w:tentative="1">
+      <w:start w:val="1"/>
+      <w:numFmt w:val="lowerRoman"/>
+      <w:lvlText w:val="%3."/>
+      <w:lvlJc w:val="right"/>
+      <w:pPr>
+        <w:ind w:left="2160" w:hanging="180"/>
+      </w:pPr>
+    </w:lvl>
+    <w:lvl w:ilvl="3" w:tplc="040A000F" w:tentative="1">
+      <w:start w:val="1"/>
+      <w:numFmt w:val="decimal"/>
+      <w:lvlText w:val="%4."/>
+      <w:lvlJc w:val="left"/>
+      <w:pPr>
+        <w:ind w:left="2880" w:hanging="360"/>
+      </w:pPr>
+    </w:lvl>
+    <w:lvl w:ilvl="4" w:tplc="040A0019" w:tentative="1">
+      <w:start w:val="1"/>
+      <w:numFmt w:val="lowerLetter"/>
+      <w:lvlText w:val="%5."/>
+      <w:lvlJc w:val="left"/>
+      <w:pPr>
+        <w:ind w:left="3600" w:hanging="360"/>
+      </w:pPr>
+    </w:lvl>
+    <w:lvl w:ilvl="5" w:tplc="040A001B" w:tentative="1">
+      <w:start w:val="1"/>
+      <w:numFmt w:val="lowerRoman"/>
+      <w:lvlText w:val="%6."/>
+      <w:lvlJc w:val="right"/>
+      <w:pPr>
+        <w:ind w:left="4320" w:hanging="180"/>
+      </w:pPr>
+    </w:lvl>
+    <w:lvl w:ilvl="6" w:tplc="040A000F" w:tentative="1">
+      <w:start w:val="1"/>
+      <w:numFmt w:val="decimal"/>
+      <w:lvlText w:val="%7."/>
+      <w:lvlJc w:val="left"/>
+      <w:pPr>
+        <w:ind w:left="5040" w:hanging="360"/>
+      </w:pPr>
+    </w:lvl>
+    <w:lvl w:ilvl="7" w:tplc="040A0019" w:tentative="1">
+      <w:start w:val="1"/>
+      <w:numFmt w:val="lowerLetter"/>
+      <w:lvlText w:val="%8."/>
+      <w:lvlJc w:val="left"/>
+      <w:pPr>
+        <w:ind w:left="5760" w:hanging="360"/>
+      </w:pPr>
+    </w:lvl>
+    <w:lvl w:ilvl="8" w:tplc="040A001B" w:tentative="1">
+      <w:start w:val="1"/>
+      <w:numFmt w:val="lowerRoman"/>
+      <w:lvlText w:val="%9."/>
+      <w:lvlJc w:val="right"/>
+      <w:pPr>
+        <w:ind w:left="6480" w:hanging="180"/>
+      </w:pPr>
+    </w:lvl>
+  </w:abstractNum>
+  <w:abstractNum w:abstractNumId="8" w15:restartNumberingAfterBreak="0">
     <w:nsid w:val="4607347C"/>
     <w:multiLevelType w:val="multilevel"/>
     <w:tmpl w:val="4962A9A0"/>
@@ -1929,7 +3047,7 @@
       </w:pPr>
     </w:lvl>
   </w:abstractNum>
-  <w:abstractNum w:abstractNumId="4" w15:restartNumberingAfterBreak="0">
+  <w:abstractNum w:abstractNumId="9" w15:restartNumberingAfterBreak="0">
     <w:nsid w:val="5030164D"/>
     <w:multiLevelType w:val="multilevel"/>
     <w:tmpl w:val="69F09B26"/>
@@ -2078,7 +3196,626 @@
       </w:rPr>
     </w:lvl>
   </w:abstractNum>
-  <w:abstractNum w:abstractNumId="5" w15:restartNumberingAfterBreak="0">
+  <w:abstractNum w:abstractNumId="10" w15:restartNumberingAfterBreak="0">
+    <w:nsid w:val="5A5F3D57"/>
+    <w:multiLevelType w:val="multilevel"/>
+    <w:tmpl w:val="D5442706"/>
+    <w:lvl w:ilvl="0">
+      <w:start w:val="1"/>
+      <w:numFmt w:val="bullet"/>
+      <w:lvlText w:val=""/>
+      <w:lvlJc w:val="left"/>
+      <w:pPr>
+        <w:tabs>
+          <w:tab w:val="num" w:pos="720"/>
+        </w:tabs>
+        <w:ind w:left="720" w:hanging="360"/>
+      </w:pPr>
+      <w:rPr>
+        <w:rFonts w:ascii="Symbol" w:hAnsi="Symbol" w:hint="default"/>
+        <w:sz w:val="20"/>
+      </w:rPr>
+    </w:lvl>
+    <w:lvl w:ilvl="1" w:tentative="1">
+      <w:start w:val="1"/>
+      <w:numFmt w:val="bullet"/>
+      <w:lvlText w:val="o"/>
+      <w:lvlJc w:val="left"/>
+      <w:pPr>
+        <w:tabs>
+          <w:tab w:val="num" w:pos="1440"/>
+        </w:tabs>
+        <w:ind w:left="1440" w:hanging="360"/>
+      </w:pPr>
+      <w:rPr>
+        <w:rFonts w:ascii="Courier New" w:hAnsi="Courier New" w:hint="default"/>
+        <w:sz w:val="20"/>
+      </w:rPr>
+    </w:lvl>
+    <w:lvl w:ilvl="2" w:tentative="1">
+      <w:start w:val="1"/>
+      <w:numFmt w:val="bullet"/>
+      <w:lvlText w:val=""/>
+      <w:lvlJc w:val="left"/>
+      <w:pPr>
+        <w:tabs>
+          <w:tab w:val="num" w:pos="2160"/>
+        </w:tabs>
+        <w:ind w:left="2160" w:hanging="360"/>
+      </w:pPr>
+      <w:rPr>
+        <w:rFonts w:ascii="Wingdings" w:hAnsi="Wingdings" w:hint="default"/>
+        <w:sz w:val="20"/>
+      </w:rPr>
+    </w:lvl>
+    <w:lvl w:ilvl="3" w:tentative="1">
+      <w:start w:val="1"/>
+      <w:numFmt w:val="bullet"/>
+      <w:lvlText w:val=""/>
+      <w:lvlJc w:val="left"/>
+      <w:pPr>
+        <w:tabs>
+          <w:tab w:val="num" w:pos="2880"/>
+        </w:tabs>
+        <w:ind w:left="2880" w:hanging="360"/>
+      </w:pPr>
+      <w:rPr>
+        <w:rFonts w:ascii="Wingdings" w:hAnsi="Wingdings" w:hint="default"/>
+        <w:sz w:val="20"/>
+      </w:rPr>
+    </w:lvl>
+    <w:lvl w:ilvl="4" w:tentative="1">
+      <w:start w:val="1"/>
+      <w:numFmt w:val="bullet"/>
+      <w:lvlText w:val=""/>
+      <w:lvlJc w:val="left"/>
+      <w:pPr>
+        <w:tabs>
+          <w:tab w:val="num" w:pos="3600"/>
+        </w:tabs>
+        <w:ind w:left="3600" w:hanging="360"/>
+      </w:pPr>
+      <w:rPr>
+        <w:rFonts w:ascii="Wingdings" w:hAnsi="Wingdings" w:hint="default"/>
+        <w:sz w:val="20"/>
+      </w:rPr>
+    </w:lvl>
+    <w:lvl w:ilvl="5" w:tentative="1">
+      <w:start w:val="1"/>
+      <w:numFmt w:val="bullet"/>
+      <w:lvlText w:val=""/>
+      <w:lvlJc w:val="left"/>
+      <w:pPr>
+        <w:tabs>
+          <w:tab w:val="num" w:pos="4320"/>
+        </w:tabs>
+        <w:ind w:left="4320" w:hanging="360"/>
+      </w:pPr>
+      <w:rPr>
+        <w:rFonts w:ascii="Wingdings" w:hAnsi="Wingdings" w:hint="default"/>
+        <w:sz w:val="20"/>
+      </w:rPr>
+    </w:lvl>
+    <w:lvl w:ilvl="6" w:tentative="1">
+      <w:start w:val="1"/>
+      <w:numFmt w:val="bullet"/>
+      <w:lvlText w:val=""/>
+      <w:lvlJc w:val="left"/>
+      <w:pPr>
+        <w:tabs>
+          <w:tab w:val="num" w:pos="5040"/>
+        </w:tabs>
+        <w:ind w:left="5040" w:hanging="360"/>
+      </w:pPr>
+      <w:rPr>
+        <w:rFonts w:ascii="Wingdings" w:hAnsi="Wingdings" w:hint="default"/>
+        <w:sz w:val="20"/>
+      </w:rPr>
+    </w:lvl>
+    <w:lvl w:ilvl="7" w:tentative="1">
+      <w:start w:val="1"/>
+      <w:numFmt w:val="bullet"/>
+      <w:lvlText w:val=""/>
+      <w:lvlJc w:val="left"/>
+      <w:pPr>
+        <w:tabs>
+          <w:tab w:val="num" w:pos="5760"/>
+        </w:tabs>
+        <w:ind w:left="5760" w:hanging="360"/>
+      </w:pPr>
+      <w:rPr>
+        <w:rFonts w:ascii="Wingdings" w:hAnsi="Wingdings" w:hint="default"/>
+        <w:sz w:val="20"/>
+      </w:rPr>
+    </w:lvl>
+    <w:lvl w:ilvl="8" w:tentative="1">
+      <w:start w:val="1"/>
+      <w:numFmt w:val="bullet"/>
+      <w:lvlText w:val=""/>
+      <w:lvlJc w:val="left"/>
+      <w:pPr>
+        <w:tabs>
+          <w:tab w:val="num" w:pos="6480"/>
+        </w:tabs>
+        <w:ind w:left="6480" w:hanging="360"/>
+      </w:pPr>
+      <w:rPr>
+        <w:rFonts w:ascii="Wingdings" w:hAnsi="Wingdings" w:hint="default"/>
+        <w:sz w:val="20"/>
+      </w:rPr>
+    </w:lvl>
+  </w:abstractNum>
+  <w:abstractNum w:abstractNumId="11" w15:restartNumberingAfterBreak="0">
+    <w:nsid w:val="5C531DBB"/>
+    <w:multiLevelType w:val="multilevel"/>
+    <w:tmpl w:val="6652C436"/>
+    <w:lvl w:ilvl="0">
+      <w:start w:val="1"/>
+      <w:numFmt w:val="bullet"/>
+      <w:lvlText w:val=""/>
+      <w:lvlJc w:val="left"/>
+      <w:pPr>
+        <w:tabs>
+          <w:tab w:val="num" w:pos="720"/>
+        </w:tabs>
+        <w:ind w:left="720" w:hanging="360"/>
+      </w:pPr>
+      <w:rPr>
+        <w:rFonts w:ascii="Symbol" w:hAnsi="Symbol" w:hint="default"/>
+        <w:sz w:val="20"/>
+      </w:rPr>
+    </w:lvl>
+    <w:lvl w:ilvl="1" w:tentative="1">
+      <w:start w:val="1"/>
+      <w:numFmt w:val="bullet"/>
+      <w:lvlText w:val="o"/>
+      <w:lvlJc w:val="left"/>
+      <w:pPr>
+        <w:tabs>
+          <w:tab w:val="num" w:pos="1440"/>
+        </w:tabs>
+        <w:ind w:left="1440" w:hanging="360"/>
+      </w:pPr>
+      <w:rPr>
+        <w:rFonts w:ascii="Courier New" w:hAnsi="Courier New" w:hint="default"/>
+        <w:sz w:val="20"/>
+      </w:rPr>
+    </w:lvl>
+    <w:lvl w:ilvl="2" w:tentative="1">
+      <w:start w:val="1"/>
+      <w:numFmt w:val="bullet"/>
+      <w:lvlText w:val=""/>
+      <w:lvlJc w:val="left"/>
+      <w:pPr>
+        <w:tabs>
+          <w:tab w:val="num" w:pos="2160"/>
+        </w:tabs>
+        <w:ind w:left="2160" w:hanging="360"/>
+      </w:pPr>
+      <w:rPr>
+        <w:rFonts w:ascii="Wingdings" w:hAnsi="Wingdings" w:hint="default"/>
+        <w:sz w:val="20"/>
+      </w:rPr>
+    </w:lvl>
+    <w:lvl w:ilvl="3" w:tentative="1">
+      <w:start w:val="1"/>
+      <w:numFmt w:val="bullet"/>
+      <w:lvlText w:val=""/>
+      <w:lvlJc w:val="left"/>
+      <w:pPr>
+        <w:tabs>
+          <w:tab w:val="num" w:pos="2880"/>
+        </w:tabs>
+        <w:ind w:left="2880" w:hanging="360"/>
+      </w:pPr>
+      <w:rPr>
+        <w:rFonts w:ascii="Wingdings" w:hAnsi="Wingdings" w:hint="default"/>
+        <w:sz w:val="20"/>
+      </w:rPr>
+    </w:lvl>
+    <w:lvl w:ilvl="4" w:tentative="1">
+      <w:start w:val="1"/>
+      <w:numFmt w:val="bullet"/>
+      <w:lvlText w:val=""/>
+      <w:lvlJc w:val="left"/>
+      <w:pPr>
+        <w:tabs>
+          <w:tab w:val="num" w:pos="3600"/>
+        </w:tabs>
+        <w:ind w:left="3600" w:hanging="360"/>
+      </w:pPr>
+      <w:rPr>
+        <w:rFonts w:ascii="Wingdings" w:hAnsi="Wingdings" w:hint="default"/>
+        <w:sz w:val="20"/>
+      </w:rPr>
+    </w:lvl>
+    <w:lvl w:ilvl="5" w:tentative="1">
+      <w:start w:val="1"/>
+      <w:numFmt w:val="bullet"/>
+      <w:lvlText w:val=""/>
+      <w:lvlJc w:val="left"/>
+      <w:pPr>
+        <w:tabs>
+          <w:tab w:val="num" w:pos="4320"/>
+        </w:tabs>
+        <w:ind w:left="4320" w:hanging="360"/>
+      </w:pPr>
+      <w:rPr>
+        <w:rFonts w:ascii="Wingdings" w:hAnsi="Wingdings" w:hint="default"/>
+        <w:sz w:val="20"/>
+      </w:rPr>
+    </w:lvl>
+    <w:lvl w:ilvl="6" w:tentative="1">
+      <w:start w:val="1"/>
+      <w:numFmt w:val="bullet"/>
+      <w:lvlText w:val=""/>
+      <w:lvlJc w:val="left"/>
+      <w:pPr>
+        <w:tabs>
+          <w:tab w:val="num" w:pos="5040"/>
+        </w:tabs>
+        <w:ind w:left="5040" w:hanging="360"/>
+      </w:pPr>
+      <w:rPr>
+        <w:rFonts w:ascii="Wingdings" w:hAnsi="Wingdings" w:hint="default"/>
+        <w:sz w:val="20"/>
+      </w:rPr>
+    </w:lvl>
+    <w:lvl w:ilvl="7" w:tentative="1">
+      <w:start w:val="1"/>
+      <w:numFmt w:val="bullet"/>
+      <w:lvlText w:val=""/>
+      <w:lvlJc w:val="left"/>
+      <w:pPr>
+        <w:tabs>
+          <w:tab w:val="num" w:pos="5760"/>
+        </w:tabs>
+        <w:ind w:left="5760" w:hanging="360"/>
+      </w:pPr>
+      <w:rPr>
+        <w:rFonts w:ascii="Wingdings" w:hAnsi="Wingdings" w:hint="default"/>
+        <w:sz w:val="20"/>
+      </w:rPr>
+    </w:lvl>
+    <w:lvl w:ilvl="8" w:tentative="1">
+      <w:start w:val="1"/>
+      <w:numFmt w:val="bullet"/>
+      <w:lvlText w:val=""/>
+      <w:lvlJc w:val="left"/>
+      <w:pPr>
+        <w:tabs>
+          <w:tab w:val="num" w:pos="6480"/>
+        </w:tabs>
+        <w:ind w:left="6480" w:hanging="360"/>
+      </w:pPr>
+      <w:rPr>
+        <w:rFonts w:ascii="Wingdings" w:hAnsi="Wingdings" w:hint="default"/>
+        <w:sz w:val="20"/>
+      </w:rPr>
+    </w:lvl>
+  </w:abstractNum>
+  <w:abstractNum w:abstractNumId="12" w15:restartNumberingAfterBreak="0">
+    <w:nsid w:val="5DD91992"/>
+    <w:multiLevelType w:val="hybridMultilevel"/>
+    <w:tmpl w:val="33048A9A"/>
+    <w:lvl w:ilvl="0" w:tplc="040A0017">
+      <w:start w:val="1"/>
+      <w:numFmt w:val="lowerLetter"/>
+      <w:lvlText w:val="%1)"/>
+      <w:lvlJc w:val="left"/>
+      <w:pPr>
+        <w:ind w:left="1080" w:hanging="360"/>
+      </w:pPr>
+    </w:lvl>
+    <w:lvl w:ilvl="1" w:tplc="040A0019" w:tentative="1">
+      <w:start w:val="1"/>
+      <w:numFmt w:val="lowerLetter"/>
+      <w:lvlText w:val="%2."/>
+      <w:lvlJc w:val="left"/>
+      <w:pPr>
+        <w:ind w:left="1800" w:hanging="360"/>
+      </w:pPr>
+    </w:lvl>
+    <w:lvl w:ilvl="2" w:tplc="040A001B" w:tentative="1">
+      <w:start w:val="1"/>
+      <w:numFmt w:val="lowerRoman"/>
+      <w:lvlText w:val="%3."/>
+      <w:lvlJc w:val="right"/>
+      <w:pPr>
+        <w:ind w:left="2520" w:hanging="180"/>
+      </w:pPr>
+    </w:lvl>
+    <w:lvl w:ilvl="3" w:tplc="040A000F" w:tentative="1">
+      <w:start w:val="1"/>
+      <w:numFmt w:val="decimal"/>
+      <w:lvlText w:val="%4."/>
+      <w:lvlJc w:val="left"/>
+      <w:pPr>
+        <w:ind w:left="3240" w:hanging="360"/>
+      </w:pPr>
+    </w:lvl>
+    <w:lvl w:ilvl="4" w:tplc="040A0019" w:tentative="1">
+      <w:start w:val="1"/>
+      <w:numFmt w:val="lowerLetter"/>
+      <w:lvlText w:val="%5."/>
+      <w:lvlJc w:val="left"/>
+      <w:pPr>
+        <w:ind w:left="3960" w:hanging="360"/>
+      </w:pPr>
+    </w:lvl>
+    <w:lvl w:ilvl="5" w:tplc="040A001B" w:tentative="1">
+      <w:start w:val="1"/>
+      <w:numFmt w:val="lowerRoman"/>
+      <w:lvlText w:val="%6."/>
+      <w:lvlJc w:val="right"/>
+      <w:pPr>
+        <w:ind w:left="4680" w:hanging="180"/>
+      </w:pPr>
+    </w:lvl>
+    <w:lvl w:ilvl="6" w:tplc="040A000F" w:tentative="1">
+      <w:start w:val="1"/>
+      <w:numFmt w:val="decimal"/>
+      <w:lvlText w:val="%7."/>
+      <w:lvlJc w:val="left"/>
+      <w:pPr>
+        <w:ind w:left="5400" w:hanging="360"/>
+      </w:pPr>
+    </w:lvl>
+    <w:lvl w:ilvl="7" w:tplc="040A0019" w:tentative="1">
+      <w:start w:val="1"/>
+      <w:numFmt w:val="lowerLetter"/>
+      <w:lvlText w:val="%8."/>
+      <w:lvlJc w:val="left"/>
+      <w:pPr>
+        <w:ind w:left="6120" w:hanging="360"/>
+      </w:pPr>
+    </w:lvl>
+    <w:lvl w:ilvl="8" w:tplc="040A001B" w:tentative="1">
+      <w:start w:val="1"/>
+      <w:numFmt w:val="lowerRoman"/>
+      <w:lvlText w:val="%9."/>
+      <w:lvlJc w:val="right"/>
+      <w:pPr>
+        <w:ind w:left="6840" w:hanging="180"/>
+      </w:pPr>
+    </w:lvl>
+  </w:abstractNum>
+  <w:abstractNum w:abstractNumId="13" w15:restartNumberingAfterBreak="0">
+    <w:nsid w:val="656C1BC5"/>
+    <w:multiLevelType w:val="hybridMultilevel"/>
+    <w:tmpl w:val="2B00243A"/>
+    <w:lvl w:ilvl="0" w:tplc="040A000F">
+      <w:start w:val="1"/>
+      <w:numFmt w:val="decimal"/>
+      <w:lvlText w:val="%1."/>
+      <w:lvlJc w:val="left"/>
+      <w:pPr>
+        <w:ind w:left="720" w:hanging="360"/>
+      </w:pPr>
+    </w:lvl>
+    <w:lvl w:ilvl="1" w:tplc="040A0019" w:tentative="1">
+      <w:start w:val="1"/>
+      <w:numFmt w:val="lowerLetter"/>
+      <w:lvlText w:val="%2."/>
+      <w:lvlJc w:val="left"/>
+      <w:pPr>
+        <w:ind w:left="1440" w:hanging="360"/>
+      </w:pPr>
+    </w:lvl>
+    <w:lvl w:ilvl="2" w:tplc="040A001B" w:tentative="1">
+      <w:start w:val="1"/>
+      <w:numFmt w:val="lowerRoman"/>
+      <w:lvlText w:val="%3."/>
+      <w:lvlJc w:val="right"/>
+      <w:pPr>
+        <w:ind w:left="2160" w:hanging="180"/>
+      </w:pPr>
+    </w:lvl>
+    <w:lvl w:ilvl="3" w:tplc="040A000F" w:tentative="1">
+      <w:start w:val="1"/>
+      <w:numFmt w:val="decimal"/>
+      <w:lvlText w:val="%4."/>
+      <w:lvlJc w:val="left"/>
+      <w:pPr>
+        <w:ind w:left="2880" w:hanging="360"/>
+      </w:pPr>
+    </w:lvl>
+    <w:lvl w:ilvl="4" w:tplc="040A0019" w:tentative="1">
+      <w:start w:val="1"/>
+      <w:numFmt w:val="lowerLetter"/>
+      <w:lvlText w:val="%5."/>
+      <w:lvlJc w:val="left"/>
+      <w:pPr>
+        <w:ind w:left="3600" w:hanging="360"/>
+      </w:pPr>
+    </w:lvl>
+    <w:lvl w:ilvl="5" w:tplc="040A001B" w:tentative="1">
+      <w:start w:val="1"/>
+      <w:numFmt w:val="lowerRoman"/>
+      <w:lvlText w:val="%6."/>
+      <w:lvlJc w:val="right"/>
+      <w:pPr>
+        <w:ind w:left="4320" w:hanging="180"/>
+      </w:pPr>
+    </w:lvl>
+    <w:lvl w:ilvl="6" w:tplc="040A000F" w:tentative="1">
+      <w:start w:val="1"/>
+      <w:numFmt w:val="decimal"/>
+      <w:lvlText w:val="%7."/>
+      <w:lvlJc w:val="left"/>
+      <w:pPr>
+        <w:ind w:left="5040" w:hanging="360"/>
+      </w:pPr>
+    </w:lvl>
+    <w:lvl w:ilvl="7" w:tplc="040A0019" w:tentative="1">
+      <w:start w:val="1"/>
+      <w:numFmt w:val="lowerLetter"/>
+      <w:lvlText w:val="%8."/>
+      <w:lvlJc w:val="left"/>
+      <w:pPr>
+        <w:ind w:left="5760" w:hanging="360"/>
+      </w:pPr>
+    </w:lvl>
+    <w:lvl w:ilvl="8" w:tplc="040A001B" w:tentative="1">
+      <w:start w:val="1"/>
+      <w:numFmt w:val="lowerRoman"/>
+      <w:lvlText w:val="%9."/>
+      <w:lvlJc w:val="right"/>
+      <w:pPr>
+        <w:ind w:left="6480" w:hanging="180"/>
+      </w:pPr>
+    </w:lvl>
+  </w:abstractNum>
+  <w:abstractNum w:abstractNumId="14" w15:restartNumberingAfterBreak="0">
+    <w:nsid w:val="6B8C23C6"/>
+    <w:multiLevelType w:val="multilevel"/>
+    <w:tmpl w:val="12827BC6"/>
+    <w:lvl w:ilvl="0">
+      <w:start w:val="1"/>
+      <w:numFmt w:val="bullet"/>
+      <w:lvlText w:val=""/>
+      <w:lvlJc w:val="left"/>
+      <w:pPr>
+        <w:tabs>
+          <w:tab w:val="num" w:pos="720"/>
+        </w:tabs>
+        <w:ind w:left="720" w:hanging="360"/>
+      </w:pPr>
+      <w:rPr>
+        <w:rFonts w:ascii="Symbol" w:hAnsi="Symbol" w:hint="default"/>
+        <w:sz w:val="20"/>
+      </w:rPr>
+    </w:lvl>
+    <w:lvl w:ilvl="1" w:tentative="1">
+      <w:start w:val="1"/>
+      <w:numFmt w:val="bullet"/>
+      <w:lvlText w:val="o"/>
+      <w:lvlJc w:val="left"/>
+      <w:pPr>
+        <w:tabs>
+          <w:tab w:val="num" w:pos="1440"/>
+        </w:tabs>
+        <w:ind w:left="1440" w:hanging="360"/>
+      </w:pPr>
+      <w:rPr>
+        <w:rFonts w:ascii="Courier New" w:hAnsi="Courier New" w:hint="default"/>
+        <w:sz w:val="20"/>
+      </w:rPr>
+    </w:lvl>
+    <w:lvl w:ilvl="2" w:tentative="1">
+      <w:start w:val="1"/>
+      <w:numFmt w:val="bullet"/>
+      <w:lvlText w:val=""/>
+      <w:lvlJc w:val="left"/>
+      <w:pPr>
+        <w:tabs>
+          <w:tab w:val="num" w:pos="2160"/>
+        </w:tabs>
+        <w:ind w:left="2160" w:hanging="360"/>
+      </w:pPr>
+      <w:rPr>
+        <w:rFonts w:ascii="Wingdings" w:hAnsi="Wingdings" w:hint="default"/>
+        <w:sz w:val="20"/>
+      </w:rPr>
+    </w:lvl>
+    <w:lvl w:ilvl="3" w:tentative="1">
+      <w:start w:val="1"/>
+      <w:numFmt w:val="bullet"/>
+      <w:lvlText w:val=""/>
+      <w:lvlJc w:val="left"/>
+      <w:pPr>
+        <w:tabs>
+          <w:tab w:val="num" w:pos="2880"/>
+        </w:tabs>
+        <w:ind w:left="2880" w:hanging="360"/>
+      </w:pPr>
+      <w:rPr>
+        <w:rFonts w:ascii="Wingdings" w:hAnsi="Wingdings" w:hint="default"/>
+        <w:sz w:val="20"/>
+      </w:rPr>
+    </w:lvl>
+    <w:lvl w:ilvl="4" w:tentative="1">
+      <w:start w:val="1"/>
+      <w:numFmt w:val="bullet"/>
+      <w:lvlText w:val=""/>
+      <w:lvlJc w:val="left"/>
+      <w:pPr>
+        <w:tabs>
+          <w:tab w:val="num" w:pos="3600"/>
+        </w:tabs>
+        <w:ind w:left="3600" w:hanging="360"/>
+      </w:pPr>
+      <w:rPr>
+        <w:rFonts w:ascii="Wingdings" w:hAnsi="Wingdings" w:hint="default"/>
+        <w:sz w:val="20"/>
+      </w:rPr>
+    </w:lvl>
+    <w:lvl w:ilvl="5" w:tentative="1">
+      <w:start w:val="1"/>
+      <w:numFmt w:val="bullet"/>
+      <w:lvlText w:val=""/>
+      <w:lvlJc w:val="left"/>
+      <w:pPr>
+        <w:tabs>
+          <w:tab w:val="num" w:pos="4320"/>
+        </w:tabs>
+        <w:ind w:left="4320" w:hanging="360"/>
+      </w:pPr>
+      <w:rPr>
+        <w:rFonts w:ascii="Wingdings" w:hAnsi="Wingdings" w:hint="default"/>
+        <w:sz w:val="20"/>
+      </w:rPr>
+    </w:lvl>
+    <w:lvl w:ilvl="6" w:tentative="1">
+      <w:start w:val="1"/>
+      <w:numFmt w:val="bullet"/>
+      <w:lvlText w:val=""/>
+      <w:lvlJc w:val="left"/>
+      <w:pPr>
+        <w:tabs>
+          <w:tab w:val="num" w:pos="5040"/>
+        </w:tabs>
+        <w:ind w:left="5040" w:hanging="360"/>
+      </w:pPr>
+      <w:rPr>
+        <w:rFonts w:ascii="Wingdings" w:hAnsi="Wingdings" w:hint="default"/>
+        <w:sz w:val="20"/>
+      </w:rPr>
+    </w:lvl>
+    <w:lvl w:ilvl="7" w:tentative="1">
+      <w:start w:val="1"/>
+      <w:numFmt w:val="bullet"/>
+      <w:lvlText w:val=""/>
+      <w:lvlJc w:val="left"/>
+      <w:pPr>
+        <w:tabs>
+          <w:tab w:val="num" w:pos="5760"/>
+        </w:tabs>
+        <w:ind w:left="5760" w:hanging="360"/>
+      </w:pPr>
+      <w:rPr>
+        <w:rFonts w:ascii="Wingdings" w:hAnsi="Wingdings" w:hint="default"/>
+        <w:sz w:val="20"/>
+      </w:rPr>
+    </w:lvl>
+    <w:lvl w:ilvl="8" w:tentative="1">
+      <w:start w:val="1"/>
+      <w:numFmt w:val="bullet"/>
+      <w:lvlText w:val=""/>
+      <w:lvlJc w:val="left"/>
+      <w:pPr>
+        <w:tabs>
+          <w:tab w:val="num" w:pos="6480"/>
+        </w:tabs>
+        <w:ind w:left="6480" w:hanging="360"/>
+      </w:pPr>
+      <w:rPr>
+        <w:rFonts w:ascii="Wingdings" w:hAnsi="Wingdings" w:hint="default"/>
+        <w:sz w:val="20"/>
+      </w:rPr>
+    </w:lvl>
+  </w:abstractNum>
+  <w:abstractNum w:abstractNumId="15" w15:restartNumberingAfterBreak="0">
     <w:nsid w:val="6CD75413"/>
     <w:multiLevelType w:val="hybridMultilevel"/>
     <w:tmpl w:val="5E208CCA"/>
@@ -2168,21 +3905,51 @@
     </w:lvl>
   </w:abstractNum>
   <w:num w:numId="1" w16cid:durableId="1882594136">
+    <w:abstractNumId w:val="6"/>
+  </w:num>
+  <w:num w:numId="2" w16cid:durableId="17632316">
+    <w:abstractNumId w:val="8"/>
+  </w:num>
+  <w:num w:numId="3" w16cid:durableId="681053234">
+    <w:abstractNumId w:val="3"/>
+  </w:num>
+  <w:num w:numId="4" w16cid:durableId="1509713457">
+    <w:abstractNumId w:val="15"/>
+  </w:num>
+  <w:num w:numId="5" w16cid:durableId="721296455">
+    <w:abstractNumId w:val="1"/>
+  </w:num>
+  <w:num w:numId="6" w16cid:durableId="944077907">
+    <w:abstractNumId w:val="9"/>
+  </w:num>
+  <w:num w:numId="7" w16cid:durableId="4331657">
+    <w:abstractNumId w:val="11"/>
+  </w:num>
+  <w:num w:numId="8" w16cid:durableId="724525578">
+    <w:abstractNumId w:val="0"/>
+  </w:num>
+  <w:num w:numId="9" w16cid:durableId="1024359265">
+    <w:abstractNumId w:val="10"/>
+  </w:num>
+  <w:num w:numId="10" w16cid:durableId="211380999">
     <w:abstractNumId w:val="2"/>
   </w:num>
-  <w:num w:numId="2" w16cid:durableId="17632316">
-    <w:abstractNumId w:val="3"/>
+  <w:num w:numId="11" w16cid:durableId="1821917183">
+    <w:abstractNumId w:val="14"/>
   </w:num>
-  <w:num w:numId="3" w16cid:durableId="681053234">
-    <w:abstractNumId w:val="1"/>
+  <w:num w:numId="12" w16cid:durableId="1414669453">
+    <w:abstractNumId w:val="13"/>
   </w:num>
-  <w:num w:numId="4" w16cid:durableId="1509713457">
+  <w:num w:numId="13" w16cid:durableId="1771123849">
+    <w:abstractNumId w:val="7"/>
+  </w:num>
+  <w:num w:numId="14" w16cid:durableId="1189368609">
+    <w:abstractNumId w:val="12"/>
+  </w:num>
+  <w:num w:numId="15" w16cid:durableId="603002694">
     <w:abstractNumId w:val="5"/>
   </w:num>
-  <w:num w:numId="5" w16cid:durableId="721296455">
-    <w:abstractNumId w:val="0"/>
-  </w:num>
-  <w:num w:numId="6" w16cid:durableId="944077907">
+  <w:num w:numId="16" w16cid:durableId="486478285">
     <w:abstractNumId w:val="4"/>
   </w:num>
 </w:numbering>
@@ -2585,15 +4352,15 @@
     <w:lsdException w:name="Unresolved Mention" w:semiHidden="1" w:unhideWhenUsed="1"/>
     <w:lsdException w:name="Smart Link" w:semiHidden="1" w:unhideWhenUsed="1"/>
   </w:latentStyles>
-  <w:style w:type="paragraph" w:default="1" w:styleId="Normal">
+  <w:style w:type="paragraph" w:default="1" w:styleId="Standard">
     <w:name w:val="Normal"/>
     <w:qFormat/>
   </w:style>
-  <w:style w:type="paragraph" w:styleId="Heading1">
+  <w:style w:type="paragraph" w:styleId="berschrift1">
     <w:name w:val="heading 1"/>
-    <w:basedOn w:val="Normal"/>
-    <w:next w:val="Normal"/>
-    <w:link w:val="Heading1Char"/>
+    <w:basedOn w:val="Standard"/>
+    <w:next w:val="Standard"/>
+    <w:link w:val="berschrift1Zchn"/>
     <w:uiPriority w:val="9"/>
     <w:qFormat/>
     <w:rsid w:val="00073067"/>
@@ -2610,11 +4377,11 @@
       <w:szCs w:val="40"/>
     </w:rPr>
   </w:style>
-  <w:style w:type="paragraph" w:styleId="Heading2">
+  <w:style w:type="paragraph" w:styleId="berschrift2">
     <w:name w:val="heading 2"/>
-    <w:basedOn w:val="Normal"/>
-    <w:next w:val="Normal"/>
-    <w:link w:val="Heading2Char"/>
+    <w:basedOn w:val="Standard"/>
+    <w:next w:val="Standard"/>
+    <w:link w:val="berschrift2Zchn"/>
     <w:uiPriority w:val="9"/>
     <w:unhideWhenUsed/>
     <w:qFormat/>
@@ -2632,11 +4399,11 @@
       <w:szCs w:val="32"/>
     </w:rPr>
   </w:style>
-  <w:style w:type="paragraph" w:styleId="Heading3">
+  <w:style w:type="paragraph" w:styleId="berschrift3">
     <w:name w:val="heading 3"/>
-    <w:basedOn w:val="Normal"/>
-    <w:next w:val="Normal"/>
-    <w:link w:val="Heading3Char"/>
+    <w:basedOn w:val="Standard"/>
+    <w:next w:val="Standard"/>
+    <w:link w:val="berschrift3Zchn"/>
     <w:uiPriority w:val="9"/>
     <w:semiHidden/>
     <w:unhideWhenUsed/>
@@ -2655,11 +4422,11 @@
       <w:szCs w:val="28"/>
     </w:rPr>
   </w:style>
-  <w:style w:type="paragraph" w:styleId="Heading4">
+  <w:style w:type="paragraph" w:styleId="berschrift4">
     <w:name w:val="heading 4"/>
-    <w:basedOn w:val="Normal"/>
-    <w:next w:val="Normal"/>
-    <w:link w:val="Heading4Char"/>
+    <w:basedOn w:val="Standard"/>
+    <w:next w:val="Standard"/>
+    <w:link w:val="berschrift4Zchn"/>
     <w:uiPriority w:val="9"/>
     <w:semiHidden/>
     <w:unhideWhenUsed/>
@@ -2678,11 +4445,11 @@
       <w:color w:val="0F4761" w:themeColor="accent1" w:themeShade="BF"/>
     </w:rPr>
   </w:style>
-  <w:style w:type="paragraph" w:styleId="Heading5">
+  <w:style w:type="paragraph" w:styleId="berschrift5">
     <w:name w:val="heading 5"/>
-    <w:basedOn w:val="Normal"/>
-    <w:next w:val="Normal"/>
-    <w:link w:val="Heading5Char"/>
+    <w:basedOn w:val="Standard"/>
+    <w:next w:val="Standard"/>
+    <w:link w:val="berschrift5Zchn"/>
     <w:uiPriority w:val="9"/>
     <w:semiHidden/>
     <w:unhideWhenUsed/>
@@ -2699,11 +4466,11 @@
       <w:color w:val="0F4761" w:themeColor="accent1" w:themeShade="BF"/>
     </w:rPr>
   </w:style>
-  <w:style w:type="paragraph" w:styleId="Heading6">
+  <w:style w:type="paragraph" w:styleId="berschrift6">
     <w:name w:val="heading 6"/>
-    <w:basedOn w:val="Normal"/>
-    <w:next w:val="Normal"/>
-    <w:link w:val="Heading6Char"/>
+    <w:basedOn w:val="Standard"/>
+    <w:next w:val="Standard"/>
+    <w:link w:val="berschrift6Zchn"/>
     <w:uiPriority w:val="9"/>
     <w:semiHidden/>
     <w:unhideWhenUsed/>
@@ -2722,11 +4489,11 @@
       <w:color w:val="595959" w:themeColor="text1" w:themeTint="A6"/>
     </w:rPr>
   </w:style>
-  <w:style w:type="paragraph" w:styleId="Heading7">
+  <w:style w:type="paragraph" w:styleId="berschrift7">
     <w:name w:val="heading 7"/>
-    <w:basedOn w:val="Normal"/>
-    <w:next w:val="Normal"/>
-    <w:link w:val="Heading7Char"/>
+    <w:basedOn w:val="Standard"/>
+    <w:next w:val="Standard"/>
+    <w:link w:val="berschrift7Zchn"/>
     <w:uiPriority w:val="9"/>
     <w:semiHidden/>
     <w:unhideWhenUsed/>
@@ -2743,11 +4510,11 @@
       <w:color w:val="595959" w:themeColor="text1" w:themeTint="A6"/>
     </w:rPr>
   </w:style>
-  <w:style w:type="paragraph" w:styleId="Heading8">
+  <w:style w:type="paragraph" w:styleId="berschrift8">
     <w:name w:val="heading 8"/>
-    <w:basedOn w:val="Normal"/>
-    <w:next w:val="Normal"/>
-    <w:link w:val="Heading8Char"/>
+    <w:basedOn w:val="Standard"/>
+    <w:next w:val="Standard"/>
+    <w:link w:val="berschrift8Zchn"/>
     <w:uiPriority w:val="9"/>
     <w:semiHidden/>
     <w:unhideWhenUsed/>
@@ -2766,11 +4533,11 @@
       <w:color w:val="272727" w:themeColor="text1" w:themeTint="D8"/>
     </w:rPr>
   </w:style>
-  <w:style w:type="paragraph" w:styleId="Heading9">
+  <w:style w:type="paragraph" w:styleId="berschrift9">
     <w:name w:val="heading 9"/>
-    <w:basedOn w:val="Normal"/>
-    <w:next w:val="Normal"/>
-    <w:link w:val="Heading9Char"/>
+    <w:basedOn w:val="Standard"/>
+    <w:next w:val="Standard"/>
+    <w:link w:val="berschrift9Zchn"/>
     <w:uiPriority w:val="9"/>
     <w:semiHidden/>
     <w:unhideWhenUsed/>
@@ -2787,13 +4554,12 @@
       <w:color w:val="272727" w:themeColor="text1" w:themeTint="D8"/>
     </w:rPr>
   </w:style>
-  <w:style w:type="character" w:default="1" w:styleId="DefaultParagraphFont">
+  <w:style w:type="character" w:default="1" w:styleId="Absatz-Standardschriftart">
     <w:name w:val="Default Paragraph Font"/>
     <w:uiPriority w:val="1"/>
-    <w:semiHidden/>
     <w:unhideWhenUsed/>
   </w:style>
-  <w:style w:type="table" w:default="1" w:styleId="TableNormal">
+  <w:style w:type="table" w:default="1" w:styleId="NormaleTabelle">
     <w:name w:val="Normal Table"/>
     <w:uiPriority w:val="99"/>
     <w:semiHidden/>
@@ -2808,16 +4574,16 @@
       </w:tblCellMar>
     </w:tblPr>
   </w:style>
-  <w:style w:type="numbering" w:default="1" w:styleId="NoList">
+  <w:style w:type="numbering" w:default="1" w:styleId="KeineListe">
     <w:name w:val="No List"/>
     <w:uiPriority w:val="99"/>
     <w:semiHidden/>
     <w:unhideWhenUsed/>
   </w:style>
-  <w:style w:type="character" w:customStyle="1" w:styleId="Heading1Char">
-    <w:name w:val="Heading 1 Char"/>
-    <w:basedOn w:val="DefaultParagraphFont"/>
-    <w:link w:val="Heading1"/>
+  <w:style w:type="character" w:customStyle="1" w:styleId="berschrift1Zchn">
+    <w:name w:val="Überschrift 1 Zchn"/>
+    <w:basedOn w:val="Absatz-Standardschriftart"/>
+    <w:link w:val="berschrift1"/>
     <w:uiPriority w:val="9"/>
     <w:rsid w:val="00073067"/>
     <w:rPr>
@@ -2827,10 +4593,10 @@
       <w:szCs w:val="40"/>
     </w:rPr>
   </w:style>
-  <w:style w:type="character" w:customStyle="1" w:styleId="Heading2Char">
-    <w:name w:val="Heading 2 Char"/>
-    <w:basedOn w:val="DefaultParagraphFont"/>
-    <w:link w:val="Heading2"/>
+  <w:style w:type="character" w:customStyle="1" w:styleId="berschrift2Zchn">
+    <w:name w:val="Überschrift 2 Zchn"/>
+    <w:basedOn w:val="Absatz-Standardschriftart"/>
+    <w:link w:val="berschrift2"/>
     <w:uiPriority w:val="9"/>
     <w:rsid w:val="00073067"/>
     <w:rPr>
@@ -2840,10 +4606,10 @@
       <w:szCs w:val="32"/>
     </w:rPr>
   </w:style>
-  <w:style w:type="character" w:customStyle="1" w:styleId="Heading3Char">
-    <w:name w:val="Heading 3 Char"/>
-    <w:basedOn w:val="DefaultParagraphFont"/>
-    <w:link w:val="Heading3"/>
+  <w:style w:type="character" w:customStyle="1" w:styleId="berschrift3Zchn">
+    <w:name w:val="Überschrift 3 Zchn"/>
+    <w:basedOn w:val="Absatz-Standardschriftart"/>
+    <w:link w:val="berschrift3"/>
     <w:uiPriority w:val="9"/>
     <w:semiHidden/>
     <w:rsid w:val="00073067"/>
@@ -2854,10 +4620,10 @@
       <w:szCs w:val="28"/>
     </w:rPr>
   </w:style>
-  <w:style w:type="character" w:customStyle="1" w:styleId="Heading4Char">
-    <w:name w:val="Heading 4 Char"/>
-    <w:basedOn w:val="DefaultParagraphFont"/>
-    <w:link w:val="Heading4"/>
+  <w:style w:type="character" w:customStyle="1" w:styleId="berschrift4Zchn">
+    <w:name w:val="Überschrift 4 Zchn"/>
+    <w:basedOn w:val="Absatz-Standardschriftart"/>
+    <w:link w:val="berschrift4"/>
     <w:uiPriority w:val="9"/>
     <w:semiHidden/>
     <w:rsid w:val="00073067"/>
@@ -2868,10 +4634,10 @@
       <w:color w:val="0F4761" w:themeColor="accent1" w:themeShade="BF"/>
     </w:rPr>
   </w:style>
-  <w:style w:type="character" w:customStyle="1" w:styleId="Heading5Char">
-    <w:name w:val="Heading 5 Char"/>
-    <w:basedOn w:val="DefaultParagraphFont"/>
-    <w:link w:val="Heading5"/>
+  <w:style w:type="character" w:customStyle="1" w:styleId="berschrift5Zchn">
+    <w:name w:val="Überschrift 5 Zchn"/>
+    <w:basedOn w:val="Absatz-Standardschriftart"/>
+    <w:link w:val="berschrift5"/>
     <w:uiPriority w:val="9"/>
     <w:semiHidden/>
     <w:rsid w:val="00073067"/>
@@ -2880,10 +4646,10 @@
       <w:color w:val="0F4761" w:themeColor="accent1" w:themeShade="BF"/>
     </w:rPr>
   </w:style>
-  <w:style w:type="character" w:customStyle="1" w:styleId="Heading6Char">
-    <w:name w:val="Heading 6 Char"/>
-    <w:basedOn w:val="DefaultParagraphFont"/>
-    <w:link w:val="Heading6"/>
+  <w:style w:type="character" w:customStyle="1" w:styleId="berschrift6Zchn">
+    <w:name w:val="Überschrift 6 Zchn"/>
+    <w:basedOn w:val="Absatz-Standardschriftart"/>
+    <w:link w:val="berschrift6"/>
     <w:uiPriority w:val="9"/>
     <w:semiHidden/>
     <w:rsid w:val="00073067"/>
@@ -2894,10 +4660,10 @@
       <w:color w:val="595959" w:themeColor="text1" w:themeTint="A6"/>
     </w:rPr>
   </w:style>
-  <w:style w:type="character" w:customStyle="1" w:styleId="Heading7Char">
-    <w:name w:val="Heading 7 Char"/>
-    <w:basedOn w:val="DefaultParagraphFont"/>
-    <w:link w:val="Heading7"/>
+  <w:style w:type="character" w:customStyle="1" w:styleId="berschrift7Zchn">
+    <w:name w:val="Überschrift 7 Zchn"/>
+    <w:basedOn w:val="Absatz-Standardschriftart"/>
+    <w:link w:val="berschrift7"/>
     <w:uiPriority w:val="9"/>
     <w:semiHidden/>
     <w:rsid w:val="00073067"/>
@@ -2906,10 +4672,10 @@
       <w:color w:val="595959" w:themeColor="text1" w:themeTint="A6"/>
     </w:rPr>
   </w:style>
-  <w:style w:type="character" w:customStyle="1" w:styleId="Heading8Char">
-    <w:name w:val="Heading 8 Char"/>
-    <w:basedOn w:val="DefaultParagraphFont"/>
-    <w:link w:val="Heading8"/>
+  <w:style w:type="character" w:customStyle="1" w:styleId="berschrift8Zchn">
+    <w:name w:val="Überschrift 8 Zchn"/>
+    <w:basedOn w:val="Absatz-Standardschriftart"/>
+    <w:link w:val="berschrift8"/>
     <w:uiPriority w:val="9"/>
     <w:semiHidden/>
     <w:rsid w:val="00073067"/>
@@ -2920,10 +4686,10 @@
       <w:color w:val="272727" w:themeColor="text1" w:themeTint="D8"/>
     </w:rPr>
   </w:style>
-  <w:style w:type="character" w:customStyle="1" w:styleId="Heading9Char">
-    <w:name w:val="Heading 9 Char"/>
-    <w:basedOn w:val="DefaultParagraphFont"/>
-    <w:link w:val="Heading9"/>
+  <w:style w:type="character" w:customStyle="1" w:styleId="berschrift9Zchn">
+    <w:name w:val="Überschrift 9 Zchn"/>
+    <w:basedOn w:val="Absatz-Standardschriftart"/>
+    <w:link w:val="berschrift9"/>
     <w:uiPriority w:val="9"/>
     <w:semiHidden/>
     <w:rsid w:val="00073067"/>
@@ -2932,11 +4698,11 @@
       <w:color w:val="272727" w:themeColor="text1" w:themeTint="D8"/>
     </w:rPr>
   </w:style>
-  <w:style w:type="paragraph" w:styleId="Title">
+  <w:style w:type="paragraph" w:styleId="Titel">
     <w:name w:val="Title"/>
-    <w:basedOn w:val="Normal"/>
-    <w:next w:val="Normal"/>
-    <w:link w:val="TitleChar"/>
+    <w:basedOn w:val="Standard"/>
+    <w:next w:val="Standard"/>
+    <w:link w:val="TitelZchn"/>
     <w:uiPriority w:val="10"/>
     <w:qFormat/>
     <w:rsid w:val="00073067"/>
@@ -2952,10 +4718,10 @@
       <w:szCs w:val="56"/>
     </w:rPr>
   </w:style>
-  <w:style w:type="character" w:customStyle="1" w:styleId="TitleChar">
-    <w:name w:val="Title Char"/>
-    <w:basedOn w:val="DefaultParagraphFont"/>
-    <w:link w:val="Title"/>
+  <w:style w:type="character" w:customStyle="1" w:styleId="TitelZchn">
+    <w:name w:val="Titel Zchn"/>
+    <w:basedOn w:val="Absatz-Standardschriftart"/>
+    <w:link w:val="Titel"/>
     <w:uiPriority w:val="10"/>
     <w:rsid w:val="00073067"/>
     <w:rPr>
@@ -2966,11 +4732,11 @@
       <w:szCs w:val="56"/>
     </w:rPr>
   </w:style>
-  <w:style w:type="paragraph" w:styleId="Subtitle">
+  <w:style w:type="paragraph" w:styleId="Untertitel">
     <w:name w:val="Subtitle"/>
-    <w:basedOn w:val="Normal"/>
-    <w:next w:val="Normal"/>
-    <w:link w:val="SubtitleChar"/>
+    <w:basedOn w:val="Standard"/>
+    <w:next w:val="Standard"/>
+    <w:link w:val="UntertitelZchn"/>
     <w:uiPriority w:val="11"/>
     <w:qFormat/>
     <w:rsid w:val="00073067"/>
@@ -2987,10 +4753,10 @@
       <w:szCs w:val="28"/>
     </w:rPr>
   </w:style>
-  <w:style w:type="character" w:customStyle="1" w:styleId="SubtitleChar">
-    <w:name w:val="Subtitle Char"/>
-    <w:basedOn w:val="DefaultParagraphFont"/>
-    <w:link w:val="Subtitle"/>
+  <w:style w:type="character" w:customStyle="1" w:styleId="UntertitelZchn">
+    <w:name w:val="Untertitel Zchn"/>
+    <w:basedOn w:val="Absatz-Standardschriftart"/>
+    <w:link w:val="Untertitel"/>
     <w:uiPriority w:val="11"/>
     <w:rsid w:val="00073067"/>
     <w:rPr>
@@ -3001,11 +4767,11 @@
       <w:szCs w:val="28"/>
     </w:rPr>
   </w:style>
-  <w:style w:type="paragraph" w:styleId="Quote">
+  <w:style w:type="paragraph" w:styleId="Zitat">
     <w:name w:val="Quote"/>
-    <w:basedOn w:val="Normal"/>
-    <w:next w:val="Normal"/>
-    <w:link w:val="QuoteChar"/>
+    <w:basedOn w:val="Standard"/>
+    <w:next w:val="Standard"/>
+    <w:link w:val="ZitatZchn"/>
     <w:uiPriority w:val="29"/>
     <w:qFormat/>
     <w:rsid w:val="00073067"/>
@@ -3019,10 +4785,10 @@
       <w:color w:val="404040" w:themeColor="text1" w:themeTint="BF"/>
     </w:rPr>
   </w:style>
-  <w:style w:type="character" w:customStyle="1" w:styleId="QuoteChar">
-    <w:name w:val="Quote Char"/>
-    <w:basedOn w:val="DefaultParagraphFont"/>
-    <w:link w:val="Quote"/>
+  <w:style w:type="character" w:customStyle="1" w:styleId="ZitatZchn">
+    <w:name w:val="Zitat Zchn"/>
+    <w:basedOn w:val="Absatz-Standardschriftart"/>
+    <w:link w:val="Zitat"/>
     <w:uiPriority w:val="29"/>
     <w:rsid w:val="00073067"/>
     <w:rPr>
@@ -3031,9 +4797,9 @@
       <w:color w:val="404040" w:themeColor="text1" w:themeTint="BF"/>
     </w:rPr>
   </w:style>
-  <w:style w:type="paragraph" w:styleId="ListParagraph">
+  <w:style w:type="paragraph" w:styleId="Listenabsatz">
     <w:name w:val="List Paragraph"/>
-    <w:basedOn w:val="Normal"/>
+    <w:basedOn w:val="Standard"/>
     <w:uiPriority w:val="34"/>
     <w:qFormat/>
     <w:rsid w:val="00073067"/>
@@ -3042,9 +4808,9 @@
       <w:contextualSpacing/>
     </w:pPr>
   </w:style>
-  <w:style w:type="character" w:styleId="IntenseEmphasis">
+  <w:style w:type="character" w:styleId="IntensiveHervorhebung">
     <w:name w:val="Intense Emphasis"/>
-    <w:basedOn w:val="DefaultParagraphFont"/>
+    <w:basedOn w:val="Absatz-Standardschriftart"/>
     <w:uiPriority w:val="21"/>
     <w:qFormat/>
     <w:rsid w:val="00073067"/>
@@ -3054,11 +4820,11 @@
       <w:color w:val="0F4761" w:themeColor="accent1" w:themeShade="BF"/>
     </w:rPr>
   </w:style>
-  <w:style w:type="paragraph" w:styleId="IntenseQuote">
+  <w:style w:type="paragraph" w:styleId="IntensivesZitat">
     <w:name w:val="Intense Quote"/>
-    <w:basedOn w:val="Normal"/>
-    <w:next w:val="Normal"/>
-    <w:link w:val="IntenseQuoteChar"/>
+    <w:basedOn w:val="Standard"/>
+    <w:next w:val="Standard"/>
+    <w:link w:val="IntensivesZitatZchn"/>
     <w:uiPriority w:val="30"/>
     <w:qFormat/>
     <w:rsid w:val="00073067"/>
@@ -3077,10 +4843,10 @@
       <w:color w:val="0F4761" w:themeColor="accent1" w:themeShade="BF"/>
     </w:rPr>
   </w:style>
-  <w:style w:type="character" w:customStyle="1" w:styleId="IntenseQuoteChar">
-    <w:name w:val="Intense Quote Char"/>
-    <w:basedOn w:val="DefaultParagraphFont"/>
-    <w:link w:val="IntenseQuote"/>
+  <w:style w:type="character" w:customStyle="1" w:styleId="IntensivesZitatZchn">
+    <w:name w:val="Intensives Zitat Zchn"/>
+    <w:basedOn w:val="Absatz-Standardschriftart"/>
+    <w:link w:val="IntensivesZitat"/>
     <w:uiPriority w:val="30"/>
     <w:rsid w:val="00073067"/>
     <w:rPr>
@@ -3089,9 +4855,9 @@
       <w:color w:val="0F4761" w:themeColor="accent1" w:themeShade="BF"/>
     </w:rPr>
   </w:style>
-  <w:style w:type="character" w:styleId="IntenseReference">
+  <w:style w:type="character" w:styleId="IntensiverVerweis">
     <w:name w:val="Intense Reference"/>
-    <w:basedOn w:val="DefaultParagraphFont"/>
+    <w:basedOn w:val="Absatz-Standardschriftart"/>
     <w:uiPriority w:val="32"/>
     <w:qFormat/>
     <w:rsid w:val="00073067"/>
@@ -3103,10 +4869,10 @@
       <w:spacing w:val="5"/>
     </w:rPr>
   </w:style>
-  <w:style w:type="paragraph" w:styleId="Header">
+  <w:style w:type="paragraph" w:styleId="Kopfzeile">
     <w:name w:val="header"/>
-    <w:basedOn w:val="Normal"/>
-    <w:link w:val="HeaderChar"/>
+    <w:basedOn w:val="Standard"/>
+    <w:link w:val="KopfzeileZchn"/>
     <w:uiPriority w:val="99"/>
     <w:unhideWhenUsed/>
     <w:rsid w:val="004340E8"/>
@@ -3118,17 +4884,17 @@
       <w:spacing w:after="0" w:line="240" w:lineRule="auto"/>
     </w:pPr>
   </w:style>
-  <w:style w:type="character" w:customStyle="1" w:styleId="HeaderChar">
-    <w:name w:val="Header Char"/>
-    <w:basedOn w:val="DefaultParagraphFont"/>
-    <w:link w:val="Header"/>
+  <w:style w:type="character" w:customStyle="1" w:styleId="KopfzeileZchn">
+    <w:name w:val="Kopfzeile Zchn"/>
+    <w:basedOn w:val="Absatz-Standardschriftart"/>
+    <w:link w:val="Kopfzeile"/>
     <w:uiPriority w:val="99"/>
     <w:rsid w:val="004340E8"/>
   </w:style>
-  <w:style w:type="paragraph" w:styleId="Footer">
+  <w:style w:type="paragraph" w:styleId="Fuzeile">
     <w:name w:val="footer"/>
-    <w:basedOn w:val="Normal"/>
-    <w:link w:val="FooterChar"/>
+    <w:basedOn w:val="Standard"/>
+    <w:link w:val="FuzeileZchn"/>
     <w:uiPriority w:val="99"/>
     <w:unhideWhenUsed/>
     <w:rsid w:val="004340E8"/>
@@ -3140,10 +4906,10 @@
       <w:spacing w:after="0" w:line="240" w:lineRule="auto"/>
     </w:pPr>
   </w:style>
-  <w:style w:type="character" w:customStyle="1" w:styleId="FooterChar">
-    <w:name w:val="Footer Char"/>
-    <w:basedOn w:val="DefaultParagraphFont"/>
-    <w:link w:val="Footer"/>
+  <w:style w:type="character" w:customStyle="1" w:styleId="FuzeileZchn">
+    <w:name w:val="Fußzeile Zchn"/>
+    <w:basedOn w:val="Absatz-Standardschriftart"/>
+    <w:link w:val="Fuzeile"/>
     <w:uiPriority w:val="99"/>
     <w:rsid w:val="004340E8"/>
   </w:style>

</xml_diff>